<commit_message>
Mensagem de email enviado
</commit_message>
<xml_diff>
--- a/planosConnect.docx
+++ b/planosConnect.docx
@@ -14,216 +14,296 @@
       <w:pPr>
         <w:jc w:val="center"/>
         <w:rPr>
-          <w:rFonts w:ascii="Arial" w:hAnsi="Arial" w:cs="Arial"/>
+          <w:rFonts w:ascii="Leelawadee UI" w:hAnsi="Leelawadee UI" w:cs="Leelawadee UI"/>
           <w:b/>
           <w:bCs/>
+          <w:sz w:val="32"/>
+          <w:szCs w:val="32"/>
         </w:rPr>
       </w:pPr>
-      <w:r>
-        <w:rPr>
-          <w:rFonts w:ascii="Arial" w:hAnsi="Arial" w:cs="Arial"/>
+    </w:p>
+    <w:p>
+      <w:pPr>
+        <w:jc w:val="center"/>
+        <w:rPr>
+          <w:rFonts w:ascii="Leelawadee UI" w:hAnsi="Leelawadee UI" w:cs="Leelawadee UI"/>
           <w:b/>
           <w:bCs/>
-        </w:rPr>
-        <w:t>CONNECT BANDA LARGA</w:t>
-      </w:r>
-      <w:r>
-        <w:rPr>
-          <w:rFonts w:ascii="Arial" w:hAnsi="Arial" w:cs="Arial"/>
+          <w:sz w:val="32"/>
+          <w:szCs w:val="32"/>
+        </w:rPr>
+      </w:pPr>
+      <w:r>
+        <w:rPr>
+          <w:rFonts w:ascii="Leelawadee UI" w:hAnsi="Leelawadee UI" w:cs="Leelawadee UI"/>
           <w:b/>
           <w:bCs/>
-        </w:rPr>
-        <w:t xml:space="preserve"> – PLANOS</w:t>
+          <w:sz w:val="32"/>
+          <w:szCs w:val="32"/>
+        </w:rPr>
+        <w:t xml:space="preserve">CONNECT - </w:t>
+      </w:r>
+      <w:r>
+        <w:rPr>
+          <w:rFonts w:ascii="Leelawadee UI" w:hAnsi="Leelawadee UI" w:cs="Leelawadee UI"/>
+          <w:b/>
+          <w:bCs/>
+          <w:sz w:val="32"/>
+          <w:szCs w:val="32"/>
+        </w:rPr>
+        <w:t>PLANOS</w:t>
       </w:r>
     </w:p>
     <w:p>
       <w:pPr>
         <w:pStyle w:val="Default"/>
+        <w:rPr>
+          <w:rFonts w:ascii="Leelawadee UI" w:hAnsi="Leelawadee UI" w:cs="Leelawadee UI"/>
+        </w:rPr>
       </w:pPr>
     </w:p>
     <w:p>
       <w:pPr>
-        <w:ind w:right="142"/>
+        <w:ind w:right="142" w:firstLine="708"/>
         <w:jc w:val="both"/>
         <w:rPr>
-          <w:rFonts w:ascii="Arial" w:hAnsi="Arial" w:cs="Arial"/>
+          <w:rFonts w:ascii="Leelawadee UI" w:hAnsi="Leelawadee UI" w:cs="Leelawadee UI"/>
+          <w:sz w:val="24"/>
+          <w:szCs w:val="24"/>
         </w:rPr>
       </w:pPr>
       <w:r>
+        <w:rPr>
+          <w:rFonts w:ascii="Leelawadee UI" w:hAnsi="Leelawadee UI" w:cs="Leelawadee UI"/>
+          <w:sz w:val="24"/>
+          <w:szCs w:val="24"/>
+        </w:rPr>
+        <w:t xml:space="preserve">O presente termo tem a finalidade de </w:t>
+      </w:r>
+      <w:r>
+        <w:rPr>
+          <w:rFonts w:ascii="Leelawadee UI" w:hAnsi="Leelawadee UI" w:cs="Leelawadee UI"/>
+          <w:sz w:val="24"/>
+          <w:szCs w:val="24"/>
+        </w:rPr>
+        <w:t>apresentar os p</w:t>
+      </w:r>
+      <w:r>
+        <w:rPr>
+          <w:rFonts w:ascii="Leelawadee UI" w:hAnsi="Leelawadee UI" w:cs="Leelawadee UI"/>
+          <w:sz w:val="24"/>
+          <w:szCs w:val="24"/>
+        </w:rPr>
+        <w:t>lanos de internet residencial</w:t>
+      </w:r>
+      <w:r>
+        <w:rPr>
+          <w:rFonts w:ascii="Leelawadee UI" w:hAnsi="Leelawadee UI" w:cs="Leelawadee UI"/>
+          <w:sz w:val="24"/>
+          <w:szCs w:val="24"/>
+        </w:rPr>
+        <w:t xml:space="preserve"> oferecidos pela</w:t>
+      </w:r>
+      <w:r>
+        <w:rPr>
+          <w:rFonts w:ascii="Leelawadee UI" w:hAnsi="Leelawadee UI" w:cs="Leelawadee UI"/>
+          <w:sz w:val="24"/>
+          <w:szCs w:val="24"/>
+        </w:rPr>
         <w:t xml:space="preserve"> </w:t>
       </w:r>
       <w:r>
         <w:rPr>
-          <w:rFonts w:ascii="Arial" w:hAnsi="Arial" w:cs="Arial"/>
-        </w:rPr>
-        <w:t xml:space="preserve">O presente termo tem a finalidade de </w:t>
-      </w:r>
-      <w:r>
-        <w:rPr>
-          <w:rFonts w:ascii="Arial" w:hAnsi="Arial" w:cs="Arial"/>
-        </w:rPr>
-        <w:t>apresentar os planos de internet residencial e empresarial oferecidos pela</w:t>
-      </w:r>
-      <w:r>
-        <w:rPr>
-          <w:rFonts w:ascii="Arial" w:hAnsi="Arial" w:cs="Arial"/>
-        </w:rPr>
-        <w:t xml:space="preserve"> </w:t>
-      </w:r>
-      <w:r>
-        <w:rPr>
-          <w:rFonts w:ascii="Arial" w:hAnsi="Arial" w:cs="Arial"/>
+          <w:rFonts w:ascii="Leelawadee UI" w:hAnsi="Leelawadee UI" w:cs="Leelawadee UI"/>
           <w:b/>
           <w:bCs/>
-        </w:rPr>
-        <w:t>CONNECT BANDA LARGA</w:t>
-      </w:r>
-      <w:r>
-        <w:rPr>
-          <w:rFonts w:ascii="Arial" w:hAnsi="Arial" w:cs="Arial"/>
-        </w:rPr>
-        <w:t xml:space="preserve">, inscrita no CNPJ/MF sob o nº. </w:t>
-      </w:r>
-      <w:r>
-        <w:rPr>
-          <w:rFonts w:ascii="Arial" w:hAnsi="Arial" w:cs="Arial"/>
-        </w:rPr>
-        <w:t>00</w:t>
-      </w:r>
-      <w:r>
-        <w:rPr>
-          <w:rFonts w:ascii="Arial" w:hAnsi="Arial" w:cs="Arial"/>
-        </w:rPr>
-        <w:t>.</w:t>
-      </w:r>
-      <w:r>
-        <w:rPr>
-          <w:rFonts w:ascii="Arial" w:hAnsi="Arial" w:cs="Arial"/>
-        </w:rPr>
-        <w:t>000</w:t>
-      </w:r>
-      <w:r>
-        <w:rPr>
-          <w:rFonts w:ascii="Arial" w:hAnsi="Arial" w:cs="Arial"/>
-        </w:rPr>
-        <w:t>.</w:t>
-      </w:r>
-      <w:r>
-        <w:rPr>
-          <w:rFonts w:ascii="Arial" w:hAnsi="Arial" w:cs="Arial"/>
-        </w:rPr>
-        <w:t>000</w:t>
-      </w:r>
-      <w:r>
-        <w:rPr>
-          <w:rFonts w:ascii="Arial" w:hAnsi="Arial" w:cs="Arial"/>
-        </w:rPr>
-        <w:t>/000</w:t>
-      </w:r>
-      <w:r>
-        <w:rPr>
-          <w:rFonts w:ascii="Arial" w:hAnsi="Arial" w:cs="Arial"/>
-        </w:rPr>
-        <w:t>0</w:t>
-      </w:r>
-      <w:r>
-        <w:rPr>
-          <w:rFonts w:ascii="Arial" w:hAnsi="Arial" w:cs="Arial"/>
-        </w:rPr>
-        <w:t>-</w:t>
-      </w:r>
-      <w:r>
-        <w:rPr>
-          <w:rFonts w:ascii="Arial" w:hAnsi="Arial" w:cs="Arial"/>
-        </w:rPr>
-        <w:t>00</w:t>
-      </w:r>
-      <w:r>
-        <w:rPr>
-          <w:rFonts w:ascii="Arial" w:hAnsi="Arial" w:cs="Arial"/>
-        </w:rPr>
-        <w:t xml:space="preserve">, com sede na Cidade de </w:t>
-      </w:r>
-      <w:r>
-        <w:rPr>
-          <w:rFonts w:ascii="Arial" w:hAnsi="Arial" w:cs="Arial"/>
-        </w:rPr>
-        <w:t>Fortaleza - CE</w:t>
-      </w:r>
-      <w:r>
-        <w:rPr>
-          <w:rFonts w:ascii="Arial" w:hAnsi="Arial" w:cs="Arial"/>
-        </w:rPr>
-        <w:t>, na Rua</w:t>
-      </w:r>
-      <w:r>
-        <w:rPr>
-          <w:rFonts w:ascii="Arial" w:hAnsi="Arial" w:cs="Arial"/>
-        </w:rPr>
-        <w:t xml:space="preserve"> </w:t>
-      </w:r>
-      <w:r>
-        <w:rPr>
-          <w:rFonts w:ascii="Arial" w:hAnsi="Arial" w:cs="Arial"/>
-        </w:rPr>
-        <w:t xml:space="preserve">DR. Thompson </w:t>
-      </w:r>
-      <w:proofErr w:type="spellStart"/>
-      <w:r>
-        <w:rPr>
-          <w:rFonts w:ascii="Arial" w:hAnsi="Arial" w:cs="Arial"/>
-        </w:rPr>
-        <w:t>Bulcão</w:t>
-      </w:r>
-      <w:proofErr w:type="spellEnd"/>
-      <w:r>
-        <w:rPr>
-          <w:rFonts w:ascii="Arial" w:hAnsi="Arial" w:cs="Arial"/>
-        </w:rPr>
-        <w:t xml:space="preserve">, </w:t>
-      </w:r>
-      <w:r>
-        <w:rPr>
-          <w:rFonts w:ascii="Arial" w:hAnsi="Arial" w:cs="Arial"/>
-        </w:rPr>
-        <w:t>11</w:t>
-      </w:r>
-      <w:r>
-        <w:rPr>
-          <w:rFonts w:ascii="Arial" w:hAnsi="Arial" w:cs="Arial"/>
-        </w:rPr>
-        <w:t xml:space="preserve">, neste </w:t>
-      </w:r>
-      <w:r>
-        <w:rPr>
-          <w:rFonts w:ascii="Arial" w:hAnsi="Arial" w:cs="Arial"/>
-        </w:rPr>
-        <w:t>termo</w:t>
-      </w:r>
-      <w:r>
-        <w:rPr>
-          <w:rFonts w:ascii="Arial" w:hAnsi="Arial" w:cs="Arial"/>
-        </w:rPr>
-        <w:t xml:space="preserve"> representado na forma de seu Estatuto Social, doravante denominada</w:t>
-      </w:r>
-      <w:r>
-        <w:rPr>
-          <w:rFonts w:ascii="Arial" w:hAnsi="Arial" w:cs="Arial"/>
-        </w:rPr>
-        <w:t xml:space="preserve"> somente </w:t>
-      </w:r>
-      <w:r>
-        <w:rPr>
-          <w:rFonts w:ascii="Arial" w:hAnsi="Arial" w:cs="Arial"/>
+          <w:sz w:val="24"/>
+          <w:szCs w:val="24"/>
+        </w:rPr>
+        <w:t xml:space="preserve">CONNECT </w:t>
+      </w:r>
+      <w:r>
+        <w:rPr>
+          <w:rFonts w:ascii="Leelawadee UI" w:hAnsi="Leelawadee UI" w:cs="Leelawadee UI"/>
           <w:b/>
           <w:bCs/>
+          <w:sz w:val="24"/>
+          <w:szCs w:val="24"/>
+        </w:rPr>
+        <w:t xml:space="preserve">INTERNET </w:t>
+      </w:r>
+      <w:r>
+        <w:rPr>
+          <w:rFonts w:ascii="Leelawadee UI" w:hAnsi="Leelawadee UI" w:cs="Leelawadee UI"/>
+          <w:b/>
+          <w:bCs/>
+          <w:sz w:val="24"/>
+          <w:szCs w:val="24"/>
+        </w:rPr>
+        <w:t>BANDA LARGA</w:t>
+      </w:r>
+      <w:r>
+        <w:rPr>
+          <w:rFonts w:ascii="Leelawadee UI" w:hAnsi="Leelawadee UI" w:cs="Leelawadee UI"/>
+          <w:sz w:val="24"/>
+          <w:szCs w:val="24"/>
+        </w:rPr>
+        <w:t>, inscrita no CNPJ</w:t>
+      </w:r>
+      <w:r>
+        <w:rPr>
+          <w:rFonts w:ascii="Leelawadee UI" w:hAnsi="Leelawadee UI" w:cs="Leelawadee UI"/>
+          <w:sz w:val="24"/>
+          <w:szCs w:val="24"/>
+        </w:rPr>
+        <w:t xml:space="preserve"> sob o nº. </w:t>
+      </w:r>
+      <w:r>
+        <w:rPr>
+          <w:rFonts w:ascii="Leelawadee UI" w:hAnsi="Leelawadee UI" w:cs="Leelawadee UI"/>
+          <w:sz w:val="24"/>
+          <w:szCs w:val="24"/>
+        </w:rPr>
+        <w:t>97.526.607/0001-41</w:t>
+      </w:r>
+      <w:r>
+        <w:rPr>
+          <w:rFonts w:ascii="Leelawadee UI" w:hAnsi="Leelawadee UI" w:cs="Leelawadee UI"/>
+          <w:sz w:val="24"/>
+          <w:szCs w:val="24"/>
+        </w:rPr>
+        <w:t xml:space="preserve">, com sede na Cidade de </w:t>
+      </w:r>
+      <w:r>
+        <w:rPr>
+          <w:rFonts w:ascii="Leelawadee UI" w:hAnsi="Leelawadee UI" w:cs="Leelawadee UI"/>
+          <w:sz w:val="24"/>
+          <w:szCs w:val="24"/>
+        </w:rPr>
+        <w:t>Fortaleza - CE</w:t>
+      </w:r>
+      <w:r>
+        <w:rPr>
+          <w:rFonts w:ascii="Leelawadee UI" w:hAnsi="Leelawadee UI" w:cs="Leelawadee UI"/>
+          <w:sz w:val="24"/>
+          <w:szCs w:val="24"/>
+        </w:rPr>
+        <w:t>, na Rua</w:t>
+      </w:r>
+      <w:r>
+        <w:rPr>
+          <w:rFonts w:ascii="Leelawadee UI" w:hAnsi="Leelawadee UI" w:cs="Leelawadee UI"/>
+          <w:sz w:val="24"/>
+          <w:szCs w:val="24"/>
+        </w:rPr>
+        <w:t xml:space="preserve"> DR. Thompson </w:t>
+      </w:r>
+      <w:proofErr w:type="spellStart"/>
+      <w:r>
+        <w:rPr>
+          <w:rFonts w:ascii="Leelawadee UI" w:hAnsi="Leelawadee UI" w:cs="Leelawadee UI"/>
+          <w:sz w:val="24"/>
+          <w:szCs w:val="24"/>
+        </w:rPr>
+        <w:t>Bulcão</w:t>
+      </w:r>
+      <w:proofErr w:type="spellEnd"/>
+      <w:r>
+        <w:rPr>
+          <w:rFonts w:ascii="Leelawadee UI" w:hAnsi="Leelawadee UI" w:cs="Leelawadee UI"/>
+          <w:sz w:val="24"/>
+          <w:szCs w:val="24"/>
+        </w:rPr>
+        <w:t xml:space="preserve">, </w:t>
+      </w:r>
+      <w:r>
+        <w:rPr>
+          <w:rFonts w:ascii="Leelawadee UI" w:hAnsi="Leelawadee UI" w:cs="Leelawadee UI"/>
+          <w:sz w:val="24"/>
+          <w:szCs w:val="24"/>
+        </w:rPr>
+        <w:t>11</w:t>
+      </w:r>
+      <w:r>
+        <w:rPr>
+          <w:rFonts w:ascii="Leelawadee UI" w:hAnsi="Leelawadee UI" w:cs="Leelawadee UI"/>
+          <w:sz w:val="24"/>
+          <w:szCs w:val="24"/>
+        </w:rPr>
+        <w:t xml:space="preserve"> L</w:t>
+      </w:r>
+      <w:r>
+        <w:rPr>
+          <w:rFonts w:ascii="Leelawadee UI" w:hAnsi="Leelawadee UI" w:cs="Leelawadee UI"/>
+          <w:sz w:val="24"/>
+          <w:szCs w:val="24"/>
+        </w:rPr>
+        <w:t>o</w:t>
+      </w:r>
+      <w:r>
+        <w:rPr>
+          <w:rFonts w:ascii="Leelawadee UI" w:hAnsi="Leelawadee UI" w:cs="Leelawadee UI"/>
+          <w:sz w:val="24"/>
+          <w:szCs w:val="24"/>
+        </w:rPr>
+        <w:t>j</w:t>
+      </w:r>
+      <w:r>
+        <w:rPr>
+          <w:rFonts w:ascii="Leelawadee UI" w:hAnsi="Leelawadee UI" w:cs="Leelawadee UI"/>
+          <w:sz w:val="24"/>
+          <w:szCs w:val="24"/>
+        </w:rPr>
+        <w:t>a</w:t>
+      </w:r>
+      <w:r>
+        <w:rPr>
+          <w:rFonts w:ascii="Leelawadee UI" w:hAnsi="Leelawadee UI" w:cs="Leelawadee UI"/>
+          <w:sz w:val="24"/>
+          <w:szCs w:val="24"/>
+        </w:rPr>
+        <w:t>. 02</w:t>
+      </w:r>
+      <w:r>
+        <w:rPr>
+          <w:rFonts w:ascii="Leelawadee UI" w:hAnsi="Leelawadee UI" w:cs="Leelawadee UI"/>
+          <w:sz w:val="24"/>
+          <w:szCs w:val="24"/>
+        </w:rPr>
+        <w:t xml:space="preserve">, neste </w:t>
+      </w:r>
+      <w:r>
+        <w:rPr>
+          <w:rFonts w:ascii="Leelawadee UI" w:hAnsi="Leelawadee UI" w:cs="Leelawadee UI"/>
+          <w:sz w:val="24"/>
+          <w:szCs w:val="24"/>
+        </w:rPr>
+        <w:t>termo representado na forma de seu Estatuto Social, doravante denominada</w:t>
+      </w:r>
+      <w:r>
+        <w:rPr>
+          <w:rFonts w:ascii="Leelawadee UI" w:hAnsi="Leelawadee UI" w:cs="Leelawadee UI"/>
+          <w:sz w:val="24"/>
+          <w:szCs w:val="24"/>
+        </w:rPr>
+        <w:t xml:space="preserve"> somente </w:t>
+      </w:r>
+      <w:r>
+        <w:rPr>
+          <w:rFonts w:ascii="Leelawadee UI" w:hAnsi="Leelawadee UI" w:cs="Leelawadee UI"/>
+          <w:b/>
+          <w:bCs/>
+          <w:sz w:val="24"/>
+          <w:szCs w:val="24"/>
         </w:rPr>
         <w:t>CONNECT</w:t>
       </w:r>
       <w:r>
         <w:rPr>
-          <w:rFonts w:ascii="Arial" w:hAnsi="Arial" w:cs="Arial"/>
+          <w:rFonts w:ascii="Leelawadee UI" w:hAnsi="Leelawadee UI" w:cs="Leelawadee UI"/>
           <w:bCs/>
+          <w:sz w:val="24"/>
+          <w:szCs w:val="24"/>
         </w:rPr>
         <w:t>.</w:t>
       </w:r>
@@ -232,132 +312,80 @@
       <w:pPr>
         <w:jc w:val="both"/>
         <w:rPr>
-          <w:rFonts w:ascii="Arial" w:hAnsi="Arial" w:cs="Arial"/>
+          <w:rFonts w:ascii="Leelawadee UI" w:hAnsi="Leelawadee UI" w:cs="Leelawadee UI"/>
+          <w:sz w:val="24"/>
+          <w:szCs w:val="24"/>
         </w:rPr>
       </w:pPr>
       <w:r>
         <w:rPr>
-          <w:rFonts w:ascii="Arial" w:hAnsi="Arial" w:cs="Arial"/>
-        </w:rPr>
-        <w:t>O</w:t>
-      </w:r>
-      <w:r>
-        <w:rPr>
-          <w:rFonts w:ascii="Arial" w:hAnsi="Arial" w:cs="Arial"/>
-        </w:rPr>
-        <w:t>s</w:t>
-      </w:r>
-      <w:r>
-        <w:rPr>
-          <w:rFonts w:ascii="Arial" w:hAnsi="Arial" w:cs="Arial"/>
-        </w:rPr>
-        <w:t xml:space="preserve"> </w:t>
-      </w:r>
-      <w:r>
-        <w:rPr>
-          <w:rFonts w:ascii="Arial" w:hAnsi="Arial" w:cs="Arial"/>
-        </w:rPr>
-        <w:t>planos</w:t>
-      </w:r>
-      <w:r>
-        <w:rPr>
-          <w:rFonts w:ascii="Arial" w:hAnsi="Arial" w:cs="Arial"/>
-        </w:rPr>
-        <w:t xml:space="preserve"> </w:t>
-      </w:r>
-      <w:r>
-        <w:rPr>
-          <w:rFonts w:ascii="Arial" w:hAnsi="Arial" w:cs="Arial"/>
-        </w:rPr>
-        <w:t xml:space="preserve">da </w:t>
-      </w:r>
-      <w:r>
-        <w:rPr>
-          <w:rFonts w:ascii="Arial" w:hAnsi="Arial" w:cs="Arial"/>
+          <w:rFonts w:ascii="Leelawadee UI" w:hAnsi="Leelawadee UI" w:cs="Leelawadee UI"/>
+          <w:sz w:val="24"/>
+          <w:szCs w:val="24"/>
+        </w:rPr>
+        <w:t xml:space="preserve">Os planos da </w:t>
+      </w:r>
+      <w:r>
+        <w:rPr>
+          <w:rFonts w:ascii="Leelawadee UI" w:hAnsi="Leelawadee UI" w:cs="Leelawadee UI"/>
           <w:b/>
+          <w:sz w:val="24"/>
+          <w:szCs w:val="24"/>
         </w:rPr>
         <w:t>CONNECT</w:t>
       </w:r>
       <w:r>
         <w:rPr>
-          <w:rFonts w:ascii="Arial" w:hAnsi="Arial" w:cs="Arial"/>
-        </w:rPr>
-        <w:t xml:space="preserve"> </w:t>
-      </w:r>
-      <w:r>
-        <w:rPr>
-          <w:rFonts w:ascii="Arial" w:hAnsi="Arial" w:cs="Arial"/>
-        </w:rPr>
-        <w:t>são para</w:t>
-      </w:r>
-      <w:r>
-        <w:rPr>
-          <w:rFonts w:ascii="Arial" w:hAnsi="Arial" w:cs="Arial"/>
-        </w:rPr>
-        <w:t xml:space="preserve"> serviço</w:t>
-      </w:r>
-      <w:r>
-        <w:rPr>
-          <w:rFonts w:ascii="Arial" w:hAnsi="Arial" w:cs="Arial"/>
-        </w:rPr>
-        <w:t>s</w:t>
-      </w:r>
-      <w:r>
-        <w:rPr>
-          <w:rFonts w:ascii="Arial" w:hAnsi="Arial" w:cs="Arial"/>
-        </w:rPr>
-        <w:t xml:space="preserve"> </w:t>
-      </w:r>
-      <w:r>
-        <w:rPr>
-          <w:rFonts w:ascii="Arial" w:hAnsi="Arial" w:cs="Arial"/>
-        </w:rPr>
-        <w:t xml:space="preserve">de </w:t>
-      </w:r>
-      <w:r>
-        <w:rPr>
-          <w:rFonts w:ascii="Arial" w:hAnsi="Arial" w:cs="Arial"/>
-        </w:rPr>
-        <w:t>banda larga disponibilizada para acesso à internet residencial</w:t>
-      </w:r>
-      <w:r>
-        <w:rPr>
-          <w:rFonts w:ascii="Arial" w:hAnsi="Arial" w:cs="Arial"/>
-        </w:rPr>
-        <w:t xml:space="preserve"> e Empresarial, sendo as seguintes opções de contratação:</w:t>
+          <w:rFonts w:ascii="Leelawadee UI" w:hAnsi="Leelawadee UI" w:cs="Leelawadee UI"/>
+          <w:sz w:val="24"/>
+          <w:szCs w:val="24"/>
+        </w:rPr>
+        <w:t xml:space="preserve"> são para serviços de banda larga disponibilizada para acesso à internet residencial, sendo as seguintes opções de contratação:</w:t>
       </w:r>
     </w:p>
     <w:tbl>
       <w:tblPr>
-        <w:tblStyle w:val="SombreamentoClaro-nfase3"/>
+        <w:tblStyle w:val="Tabelacomgrade"/>
+        <w:tblpPr w:leftFromText="141" w:rightFromText="141" w:vertAnchor="text" w:horzAnchor="margin" w:tblpY="175"/>
         <w:tblW w:w="0" w:type="auto"/>
         <w:tblLook w:val="04A0" w:firstRow="1" w:lastRow="0" w:firstColumn="1" w:lastColumn="0" w:noHBand="0" w:noVBand="1"/>
       </w:tblPr>
       <w:tblGrid>
-        <w:gridCol w:w="2267"/>
-        <w:gridCol w:w="2268"/>
-        <w:gridCol w:w="2268"/>
-        <w:gridCol w:w="2268"/>
+        <w:gridCol w:w="2973"/>
+        <w:gridCol w:w="2974"/>
+        <w:gridCol w:w="2974"/>
       </w:tblGrid>
       <w:tr>
         <w:trPr>
-          <w:cnfStyle w:val="100000000000" w:firstRow="1" w:lastRow="0" w:firstColumn="0" w:lastColumn="0" w:oddVBand="0" w:evenVBand="0" w:oddHBand="0" w:evenHBand="0" w:firstRowFirstColumn="0" w:firstRowLastColumn="0" w:lastRowFirstColumn="0" w:lastRowLastColumn="0"/>
+          <w:trHeight w:val="699"/>
         </w:trPr>
         <w:tc>
           <w:tcPr>
-            <w:cnfStyle w:val="001000000000" w:firstRow="0" w:lastRow="0" w:firstColumn="1" w:lastColumn="0" w:oddVBand="0" w:evenVBand="0" w:oddHBand="0" w:evenHBand="0" w:firstRowFirstColumn="0" w:firstRowLastColumn="0" w:lastRowFirstColumn="0" w:lastRowLastColumn="0"/>
-            <w:tcW w:w="2267" w:type="dxa"/>
+            <w:tcW w:w="2973" w:type="dxa"/>
+            <w:tcBorders>
+              <w:top w:val="single" w:sz="4" w:space="0" w:color="auto"/>
+              <w:left w:val="nil"/>
+              <w:bottom w:val="single" w:sz="4" w:space="0" w:color="auto"/>
+              <w:right w:val="dashed" w:sz="4" w:space="0" w:color="E7E6E6" w:themeColor="background2"/>
+            </w:tcBorders>
           </w:tcPr>
           <w:p>
             <w:pPr>
+              <w:spacing w:before="240"/>
               <w:jc w:val="center"/>
               <w:rPr>
                 <w:rFonts w:ascii="Arial" w:hAnsi="Arial" w:cs="Arial"/>
+                <w:b/>
+                <w:color w:val="595959" w:themeColor="text1" w:themeTint="A6"/>
+                <w:sz w:val="24"/>
               </w:rPr>
             </w:pPr>
             <w:r>
               <w:rPr>
                 <w:rFonts w:ascii="Arial" w:hAnsi="Arial" w:cs="Arial"/>
+                <w:b/>
+                <w:color w:val="595959" w:themeColor="text1" w:themeTint="A6"/>
+                <w:sz w:val="24"/>
               </w:rPr>
               <w:t>Velocidade</w:t>
             </w:r>
@@ -365,19 +393,31 @@
         </w:tc>
         <w:tc>
           <w:tcPr>
-            <w:tcW w:w="2268" w:type="dxa"/>
+            <w:tcW w:w="2974" w:type="dxa"/>
+            <w:tcBorders>
+              <w:top w:val="single" w:sz="4" w:space="0" w:color="auto"/>
+              <w:left w:val="dashed" w:sz="4" w:space="0" w:color="E7E6E6" w:themeColor="background2"/>
+              <w:bottom w:val="single" w:sz="4" w:space="0" w:color="auto"/>
+              <w:right w:val="dashed" w:sz="4" w:space="0" w:color="E7E6E6" w:themeColor="background2"/>
+            </w:tcBorders>
           </w:tcPr>
           <w:p>
             <w:pPr>
+              <w:spacing w:before="240"/>
               <w:jc w:val="center"/>
-              <w:cnfStyle w:val="100000000000" w:firstRow="1" w:lastRow="0" w:firstColumn="0" w:lastColumn="0" w:oddVBand="0" w:evenVBand="0" w:oddHBand="0" w:evenHBand="0" w:firstRowFirstColumn="0" w:firstRowLastColumn="0" w:lastRowFirstColumn="0" w:lastRowLastColumn="0"/>
-              <w:rPr>
-                <w:rFonts w:ascii="Arial" w:hAnsi="Arial" w:cs="Arial"/>
+              <w:rPr>
+                <w:rFonts w:ascii="Arial" w:hAnsi="Arial" w:cs="Arial"/>
+                <w:b/>
+                <w:color w:val="595959" w:themeColor="text1" w:themeTint="A6"/>
+                <w:sz w:val="24"/>
               </w:rPr>
             </w:pPr>
             <w:r>
               <w:rPr>
                 <w:rFonts w:ascii="Arial" w:hAnsi="Arial" w:cs="Arial"/>
+                <w:b/>
+                <w:color w:val="595959" w:themeColor="text1" w:themeTint="A6"/>
+                <w:sz w:val="24"/>
               </w:rPr>
               <w:t>Tipo</w:t>
             </w:r>
@@ -385,90 +425,98 @@
         </w:tc>
         <w:tc>
           <w:tcPr>
-            <w:tcW w:w="2268" w:type="dxa"/>
+            <w:tcW w:w="2974" w:type="dxa"/>
+            <w:tcBorders>
+              <w:top w:val="single" w:sz="4" w:space="0" w:color="auto"/>
+              <w:left w:val="dashed" w:sz="4" w:space="0" w:color="E7E6E6" w:themeColor="background2"/>
+              <w:bottom w:val="single" w:sz="4" w:space="0" w:color="auto"/>
+              <w:right w:val="nil"/>
+            </w:tcBorders>
           </w:tcPr>
           <w:p>
             <w:pPr>
+              <w:spacing w:before="240"/>
               <w:jc w:val="center"/>
-              <w:cnfStyle w:val="100000000000" w:firstRow="1" w:lastRow="0" w:firstColumn="0" w:lastColumn="0" w:oddVBand="0" w:evenVBand="0" w:oddHBand="0" w:evenHBand="0" w:firstRowFirstColumn="0" w:firstRowLastColumn="0" w:lastRowFirstColumn="0" w:lastRowLastColumn="0"/>
-              <w:rPr>
-                <w:rFonts w:ascii="Arial" w:hAnsi="Arial" w:cs="Arial"/>
+              <w:rPr>
+                <w:rFonts w:ascii="Arial" w:hAnsi="Arial" w:cs="Arial"/>
+                <w:b/>
+                <w:color w:val="595959" w:themeColor="text1" w:themeTint="A6"/>
+                <w:sz w:val="24"/>
               </w:rPr>
             </w:pPr>
             <w:r>
               <w:rPr>
                 <w:rFonts w:ascii="Arial" w:hAnsi="Arial" w:cs="Arial"/>
+                <w:b/>
+                <w:color w:val="595959" w:themeColor="text1" w:themeTint="A6"/>
+                <w:sz w:val="24"/>
               </w:rPr>
               <w:t>Valor</w:t>
-            </w:r>
-          </w:p>
-        </w:tc>
-        <w:tc>
-          <w:tcPr>
-            <w:tcW w:w="2268" w:type="dxa"/>
-          </w:tcPr>
-          <w:p>
-            <w:pPr>
-              <w:jc w:val="center"/>
-              <w:cnfStyle w:val="100000000000" w:firstRow="1" w:lastRow="0" w:firstColumn="0" w:lastColumn="0" w:oddVBand="0" w:evenVBand="0" w:oddHBand="0" w:evenHBand="0" w:firstRowFirstColumn="0" w:firstRowLastColumn="0" w:lastRowFirstColumn="0" w:lastRowLastColumn="0"/>
-              <w:rPr>
-                <w:rFonts w:ascii="Arial" w:hAnsi="Arial" w:cs="Arial"/>
-              </w:rPr>
-            </w:pPr>
-            <w:r>
-              <w:rPr>
-                <w:rFonts w:ascii="Arial" w:hAnsi="Arial" w:cs="Arial"/>
-              </w:rPr>
-              <w:t>Descrição</w:t>
             </w:r>
           </w:p>
         </w:tc>
       </w:tr>
       <w:tr>
         <w:trPr>
-          <w:cnfStyle w:val="000000100000" w:firstRow="0" w:lastRow="0" w:firstColumn="0" w:lastColumn="0" w:oddVBand="0" w:evenVBand="0" w:oddHBand="1" w:evenHBand="0" w:firstRowFirstColumn="0" w:firstRowLastColumn="0" w:lastRowFirstColumn="0" w:lastRowLastColumn="0"/>
+          <w:trHeight w:val="702"/>
         </w:trPr>
         <w:tc>
           <w:tcPr>
-            <w:cnfStyle w:val="001000000000" w:firstRow="0" w:lastRow="0" w:firstColumn="1" w:lastColumn="0" w:oddVBand="0" w:evenVBand="0" w:oddHBand="0" w:evenHBand="0" w:firstRowFirstColumn="0" w:firstRowLastColumn="0" w:lastRowFirstColumn="0" w:lastRowLastColumn="0"/>
-            <w:tcW w:w="2267" w:type="dxa"/>
+            <w:tcW w:w="2973" w:type="dxa"/>
+            <w:tcBorders>
+              <w:top w:val="single" w:sz="4" w:space="0" w:color="auto"/>
+              <w:left w:val="nil"/>
+              <w:bottom w:val="single" w:sz="4" w:space="0" w:color="auto"/>
+              <w:right w:val="dashed" w:sz="4" w:space="0" w:color="E7E6E6" w:themeColor="background2"/>
+            </w:tcBorders>
+            <w:shd w:val="clear" w:color="auto" w:fill="E7E6E6" w:themeFill="background2"/>
           </w:tcPr>
           <w:p>
             <w:pPr>
+              <w:spacing w:before="240"/>
               <w:jc w:val="center"/>
               <w:rPr>
                 <w:rFonts w:ascii="Arial" w:hAnsi="Arial" w:cs="Arial"/>
+                <w:b/>
+                <w:color w:val="595959" w:themeColor="text1" w:themeTint="A6"/>
+                <w:sz w:val="24"/>
               </w:rPr>
             </w:pPr>
             <w:r>
               <w:rPr>
                 <w:rFonts w:ascii="Arial" w:hAnsi="Arial" w:cs="Arial"/>
-              </w:rPr>
-              <w:t>3</w:t>
-            </w:r>
-            <w:r>
-              <w:rPr>
-                <w:rFonts w:ascii="Arial" w:hAnsi="Arial" w:cs="Arial"/>
-              </w:rPr>
-              <w:t xml:space="preserve"> MB</w:t>
+                <w:b/>
+                <w:color w:val="595959" w:themeColor="text1" w:themeTint="A6"/>
+                <w:sz w:val="24"/>
+              </w:rPr>
+              <w:t>3 MB</w:t>
             </w:r>
           </w:p>
         </w:tc>
         <w:tc>
           <w:tcPr>
-            <w:tcW w:w="2268" w:type="dxa"/>
+            <w:tcW w:w="2974" w:type="dxa"/>
+            <w:tcBorders>
+              <w:top w:val="single" w:sz="4" w:space="0" w:color="auto"/>
+              <w:left w:val="dashed" w:sz="4" w:space="0" w:color="E7E6E6" w:themeColor="background2"/>
+              <w:bottom w:val="single" w:sz="4" w:space="0" w:color="auto"/>
+              <w:right w:val="dashed" w:sz="4" w:space="0" w:color="E7E6E6" w:themeColor="background2"/>
+            </w:tcBorders>
+            <w:shd w:val="clear" w:color="auto" w:fill="E7E6E6" w:themeFill="background2"/>
           </w:tcPr>
           <w:p>
             <w:pPr>
+              <w:spacing w:before="240"/>
               <w:jc w:val="center"/>
-              <w:cnfStyle w:val="000000100000" w:firstRow="0" w:lastRow="0" w:firstColumn="0" w:lastColumn="0" w:oddVBand="0" w:evenVBand="0" w:oddHBand="1" w:evenHBand="0" w:firstRowFirstColumn="0" w:firstRowLastColumn="0" w:lastRowFirstColumn="0" w:lastRowLastColumn="0"/>
-              <w:rPr>
-                <w:rFonts w:ascii="Arial" w:hAnsi="Arial" w:cs="Arial"/>
+              <w:rPr>
+                <w:rFonts w:ascii="Arial" w:hAnsi="Arial" w:cs="Arial"/>
+                <w:color w:val="595959" w:themeColor="text1" w:themeTint="A6"/>
               </w:rPr>
             </w:pPr>
             <w:r>
               <w:rPr>
                 <w:rFonts w:ascii="Arial" w:hAnsi="Arial" w:cs="Arial"/>
+                <w:color w:val="595959" w:themeColor="text1" w:themeTint="A6"/>
               </w:rPr>
               <w:t>RESIDENCIAL</w:t>
             </w:r>
@@ -476,81 +524,93 @@
         </w:tc>
         <w:tc>
           <w:tcPr>
-            <w:tcW w:w="2268" w:type="dxa"/>
+            <w:tcW w:w="2974" w:type="dxa"/>
+            <w:tcBorders>
+              <w:top w:val="single" w:sz="4" w:space="0" w:color="auto"/>
+              <w:left w:val="dashed" w:sz="4" w:space="0" w:color="E7E6E6" w:themeColor="background2"/>
+              <w:bottom w:val="single" w:sz="4" w:space="0" w:color="auto"/>
+              <w:right w:val="nil"/>
+            </w:tcBorders>
+            <w:shd w:val="clear" w:color="auto" w:fill="E7E6E6" w:themeFill="background2"/>
           </w:tcPr>
           <w:p>
             <w:pPr>
+              <w:spacing w:before="240"/>
               <w:jc w:val="center"/>
-              <w:cnfStyle w:val="000000100000" w:firstRow="0" w:lastRow="0" w:firstColumn="0" w:lastColumn="0" w:oddVBand="0" w:evenVBand="0" w:oddHBand="1" w:evenHBand="0" w:firstRowFirstColumn="0" w:firstRowLastColumn="0" w:lastRowFirstColumn="0" w:lastRowLastColumn="0"/>
-              <w:rPr>
-                <w:rFonts w:ascii="Arial" w:hAnsi="Arial" w:cs="Arial"/>
+              <w:rPr>
+                <w:rFonts w:ascii="Arial" w:hAnsi="Arial" w:cs="Arial"/>
+                <w:color w:val="595959" w:themeColor="text1" w:themeTint="A6"/>
               </w:rPr>
             </w:pPr>
             <w:r>
               <w:rPr>
                 <w:rFonts w:ascii="Arial" w:hAnsi="Arial" w:cs="Arial"/>
-              </w:rPr>
-              <w:t>R$                     0,00</w:t>
+                <w:color w:val="595959" w:themeColor="text1" w:themeTint="A6"/>
+              </w:rPr>
+              <w:t>R$ 49,90</w:t>
+            </w:r>
+          </w:p>
+        </w:tc>
+      </w:tr>
+      <w:tr>
+        <w:trPr>
+          <w:trHeight w:val="698"/>
+        </w:trPr>
+        <w:tc>
+          <w:tcPr>
+            <w:tcW w:w="2973" w:type="dxa"/>
+            <w:tcBorders>
+              <w:top w:val="single" w:sz="4" w:space="0" w:color="auto"/>
+              <w:left w:val="nil"/>
+              <w:bottom w:val="single" w:sz="4" w:space="0" w:color="auto"/>
+              <w:right w:val="dashed" w:sz="4" w:space="0" w:color="E7E6E6" w:themeColor="background2"/>
+            </w:tcBorders>
+          </w:tcPr>
+          <w:p>
+            <w:pPr>
+              <w:spacing w:before="240"/>
+              <w:jc w:val="center"/>
+              <w:rPr>
+                <w:rFonts w:ascii="Arial" w:hAnsi="Arial" w:cs="Arial"/>
+                <w:b/>
+                <w:color w:val="595959" w:themeColor="text1" w:themeTint="A6"/>
+                <w:sz w:val="24"/>
+              </w:rPr>
+            </w:pPr>
+            <w:r>
+              <w:rPr>
+                <w:rFonts w:ascii="Arial" w:hAnsi="Arial" w:cs="Arial"/>
+                <w:b/>
+                <w:color w:val="595959" w:themeColor="text1" w:themeTint="A6"/>
+                <w:sz w:val="24"/>
+              </w:rPr>
+              <w:t>6 MB</w:t>
             </w:r>
           </w:p>
         </w:tc>
         <w:tc>
           <w:tcPr>
-            <w:tcW w:w="2268" w:type="dxa"/>
+            <w:tcW w:w="2974" w:type="dxa"/>
+            <w:tcBorders>
+              <w:top w:val="single" w:sz="4" w:space="0" w:color="auto"/>
+              <w:left w:val="dashed" w:sz="4" w:space="0" w:color="E7E6E6" w:themeColor="background2"/>
+              <w:bottom w:val="single" w:sz="4" w:space="0" w:color="auto"/>
+              <w:right w:val="dashed" w:sz="4" w:space="0" w:color="E7E6E6" w:themeColor="background2"/>
+            </w:tcBorders>
           </w:tcPr>
           <w:p>
             <w:pPr>
-              <w:jc w:val="both"/>
-              <w:cnfStyle w:val="000000100000" w:firstRow="0" w:lastRow="0" w:firstColumn="0" w:lastColumn="0" w:oddVBand="0" w:evenVBand="0" w:oddHBand="1" w:evenHBand="0" w:firstRowFirstColumn="0" w:firstRowLastColumn="0" w:lastRowFirstColumn="0" w:lastRowLastColumn="0"/>
-              <w:rPr>
-                <w:rFonts w:ascii="Arial" w:hAnsi="Arial" w:cs="Arial"/>
-              </w:rPr>
-            </w:pPr>
-          </w:p>
-        </w:tc>
-      </w:tr>
-      <w:tr>
-        <w:tc>
-          <w:tcPr>
-            <w:cnfStyle w:val="001000000000" w:firstRow="0" w:lastRow="0" w:firstColumn="1" w:lastColumn="0" w:oddVBand="0" w:evenVBand="0" w:oddHBand="0" w:evenHBand="0" w:firstRowFirstColumn="0" w:firstRowLastColumn="0" w:lastRowFirstColumn="0" w:lastRowLastColumn="0"/>
-            <w:tcW w:w="2267" w:type="dxa"/>
-          </w:tcPr>
-          <w:p>
-            <w:pPr>
+              <w:spacing w:before="240"/>
               <w:jc w:val="center"/>
               <w:rPr>
                 <w:rFonts w:ascii="Arial" w:hAnsi="Arial" w:cs="Arial"/>
+                <w:color w:val="595959" w:themeColor="text1" w:themeTint="A6"/>
               </w:rPr>
             </w:pPr>
             <w:r>
               <w:rPr>
                 <w:rFonts w:ascii="Arial" w:hAnsi="Arial" w:cs="Arial"/>
-              </w:rPr>
-              <w:t>6</w:t>
-            </w:r>
-            <w:r>
-              <w:rPr>
-                <w:rFonts w:ascii="Arial" w:hAnsi="Arial" w:cs="Arial"/>
-              </w:rPr>
-              <w:t xml:space="preserve"> MB</w:t>
-            </w:r>
-          </w:p>
-        </w:tc>
-        <w:tc>
-          <w:tcPr>
-            <w:tcW w:w="2268" w:type="dxa"/>
-          </w:tcPr>
-          <w:p>
-            <w:pPr>
-              <w:jc w:val="center"/>
-              <w:cnfStyle w:val="000000000000" w:firstRow="0" w:lastRow="0" w:firstColumn="0" w:lastColumn="0" w:oddVBand="0" w:evenVBand="0" w:oddHBand="0" w:evenHBand="0" w:firstRowFirstColumn="0" w:firstRowLastColumn="0" w:lastRowFirstColumn="0" w:lastRowLastColumn="0"/>
-              <w:rPr>
-                <w:rFonts w:ascii="Arial" w:hAnsi="Arial" w:cs="Arial"/>
-              </w:rPr>
-            </w:pPr>
-            <w:r>
-              <w:rPr>
-                <w:rFonts w:ascii="Arial" w:hAnsi="Arial" w:cs="Arial"/>
+                <w:color w:val="595959" w:themeColor="text1" w:themeTint="A6"/>
               </w:rPr>
               <w:t>RESIDENCIAL</w:t>
             </w:r>
@@ -558,93 +618,94 @@
         </w:tc>
         <w:tc>
           <w:tcPr>
-            <w:tcW w:w="2268" w:type="dxa"/>
+            <w:tcW w:w="2974" w:type="dxa"/>
+            <w:tcBorders>
+              <w:top w:val="single" w:sz="4" w:space="0" w:color="auto"/>
+              <w:left w:val="dashed" w:sz="4" w:space="0" w:color="E7E6E6" w:themeColor="background2"/>
+              <w:bottom w:val="single" w:sz="4" w:space="0" w:color="auto"/>
+              <w:right w:val="nil"/>
+            </w:tcBorders>
           </w:tcPr>
           <w:p>
             <w:pPr>
+              <w:spacing w:before="240"/>
               <w:jc w:val="center"/>
-              <w:cnfStyle w:val="000000000000" w:firstRow="0" w:lastRow="0" w:firstColumn="0" w:lastColumn="0" w:oddVBand="0" w:evenVBand="0" w:oddHBand="0" w:evenHBand="0" w:firstRowFirstColumn="0" w:firstRowLastColumn="0" w:lastRowFirstColumn="0" w:lastRowLastColumn="0"/>
+              <w:rPr>
+                <w:rFonts w:ascii="Arial" w:hAnsi="Arial" w:cs="Arial"/>
+                <w:color w:val="595959" w:themeColor="text1" w:themeTint="A6"/>
+              </w:rPr>
             </w:pPr>
             <w:r>
               <w:rPr>
                 <w:rFonts w:ascii="Arial" w:hAnsi="Arial" w:cs="Arial"/>
-              </w:rPr>
-              <w:t>R$</w:t>
+                <w:color w:val="595959" w:themeColor="text1" w:themeTint="A6"/>
+              </w:rPr>
+              <w:t>R$ 69,90</w:t>
             </w:r>
+          </w:p>
+        </w:tc>
+      </w:tr>
+      <w:tr>
+        <w:trPr>
+          <w:trHeight w:val="693"/>
+        </w:trPr>
+        <w:tc>
+          <w:tcPr>
+            <w:tcW w:w="2973" w:type="dxa"/>
+            <w:tcBorders>
+              <w:top w:val="single" w:sz="4" w:space="0" w:color="auto"/>
+              <w:left w:val="nil"/>
+              <w:bottom w:val="single" w:sz="4" w:space="0" w:color="auto"/>
+              <w:right w:val="dashed" w:sz="4" w:space="0" w:color="E7E6E6" w:themeColor="background2"/>
+            </w:tcBorders>
+            <w:shd w:val="clear" w:color="auto" w:fill="E7E6E6" w:themeFill="background2"/>
+          </w:tcPr>
+          <w:p>
+            <w:pPr>
+              <w:spacing w:before="240"/>
+              <w:jc w:val="center"/>
+              <w:rPr>
+                <w:rFonts w:ascii="Arial" w:hAnsi="Arial" w:cs="Arial"/>
+                <w:b/>
+                <w:color w:val="595959" w:themeColor="text1" w:themeTint="A6"/>
+                <w:sz w:val="24"/>
+              </w:rPr>
+            </w:pPr>
             <w:r>
               <w:rPr>
                 <w:rFonts w:ascii="Arial" w:hAnsi="Arial" w:cs="Arial"/>
-              </w:rPr>
-              <w:t xml:space="preserve"> </w:t>
-            </w:r>
-            <w:r>
-              <w:rPr>
-                <w:rFonts w:ascii="Arial" w:hAnsi="Arial" w:cs="Arial"/>
-              </w:rPr>
-              <w:t xml:space="preserve">                   0,00</w:t>
+                <w:b/>
+                <w:color w:val="595959" w:themeColor="text1" w:themeTint="A6"/>
+                <w:sz w:val="24"/>
+              </w:rPr>
+              <w:t>12 MB</w:t>
             </w:r>
           </w:p>
         </w:tc>
         <w:tc>
           <w:tcPr>
-            <w:tcW w:w="2268" w:type="dxa"/>
+            <w:tcW w:w="2974" w:type="dxa"/>
+            <w:tcBorders>
+              <w:top w:val="single" w:sz="4" w:space="0" w:color="auto"/>
+              <w:left w:val="dashed" w:sz="4" w:space="0" w:color="E7E6E6" w:themeColor="background2"/>
+              <w:bottom w:val="single" w:sz="4" w:space="0" w:color="auto"/>
+              <w:right w:val="dashed" w:sz="4" w:space="0" w:color="E7E6E6" w:themeColor="background2"/>
+            </w:tcBorders>
+            <w:shd w:val="clear" w:color="auto" w:fill="E7E6E6" w:themeFill="background2"/>
           </w:tcPr>
           <w:p>
             <w:pPr>
-              <w:jc w:val="both"/>
-              <w:cnfStyle w:val="000000000000" w:firstRow="0" w:lastRow="0" w:firstColumn="0" w:lastColumn="0" w:oddVBand="0" w:evenVBand="0" w:oddHBand="0" w:evenHBand="0" w:firstRowFirstColumn="0" w:firstRowLastColumn="0" w:lastRowFirstColumn="0" w:lastRowLastColumn="0"/>
-              <w:rPr>
-                <w:rFonts w:ascii="Arial" w:hAnsi="Arial" w:cs="Arial"/>
-              </w:rPr>
-            </w:pPr>
-          </w:p>
-        </w:tc>
-      </w:tr>
-      <w:tr>
-        <w:trPr>
-          <w:cnfStyle w:val="000000100000" w:firstRow="0" w:lastRow="0" w:firstColumn="0" w:lastColumn="0" w:oddVBand="0" w:evenVBand="0" w:oddHBand="1" w:evenHBand="0" w:firstRowFirstColumn="0" w:firstRowLastColumn="0" w:lastRowFirstColumn="0" w:lastRowLastColumn="0"/>
-        </w:trPr>
-        <w:tc>
-          <w:tcPr>
-            <w:cnfStyle w:val="001000000000" w:firstRow="0" w:lastRow="0" w:firstColumn="1" w:lastColumn="0" w:oddVBand="0" w:evenVBand="0" w:oddHBand="0" w:evenHBand="0" w:firstRowFirstColumn="0" w:firstRowLastColumn="0" w:lastRowFirstColumn="0" w:lastRowLastColumn="0"/>
-            <w:tcW w:w="2267" w:type="dxa"/>
-          </w:tcPr>
-          <w:p>
-            <w:pPr>
+              <w:spacing w:before="240"/>
               <w:jc w:val="center"/>
               <w:rPr>
                 <w:rFonts w:ascii="Arial" w:hAnsi="Arial" w:cs="Arial"/>
+                <w:color w:val="595959" w:themeColor="text1" w:themeTint="A6"/>
               </w:rPr>
             </w:pPr>
             <w:r>
               <w:rPr>
                 <w:rFonts w:ascii="Arial" w:hAnsi="Arial" w:cs="Arial"/>
-              </w:rPr>
-              <w:t>12</w:t>
-            </w:r>
-            <w:r>
-              <w:rPr>
-                <w:rFonts w:ascii="Arial" w:hAnsi="Arial" w:cs="Arial"/>
-              </w:rPr>
-              <w:t xml:space="preserve"> MB</w:t>
-            </w:r>
-          </w:p>
-        </w:tc>
-        <w:tc>
-          <w:tcPr>
-            <w:tcW w:w="2268" w:type="dxa"/>
-          </w:tcPr>
-          <w:p>
-            <w:pPr>
-              <w:jc w:val="center"/>
-              <w:cnfStyle w:val="000000100000" w:firstRow="0" w:lastRow="0" w:firstColumn="0" w:lastColumn="0" w:oddVBand="0" w:evenVBand="0" w:oddHBand="1" w:evenHBand="0" w:firstRowFirstColumn="0" w:firstRowLastColumn="0" w:lastRowFirstColumn="0" w:lastRowLastColumn="0"/>
-              <w:rPr>
-                <w:rFonts w:ascii="Arial" w:hAnsi="Arial" w:cs="Arial"/>
-              </w:rPr>
-            </w:pPr>
-            <w:r>
-              <w:rPr>
-                <w:rFonts w:ascii="Arial" w:hAnsi="Arial" w:cs="Arial"/>
+                <w:color w:val="595959" w:themeColor="text1" w:themeTint="A6"/>
               </w:rPr>
               <w:t>RESIDENCIAL</w:t>
             </w:r>
@@ -652,52 +713,65 @@
         </w:tc>
         <w:tc>
           <w:tcPr>
-            <w:tcW w:w="2268" w:type="dxa"/>
+            <w:tcW w:w="2974" w:type="dxa"/>
+            <w:tcBorders>
+              <w:top w:val="single" w:sz="4" w:space="0" w:color="auto"/>
+              <w:left w:val="dashed" w:sz="4" w:space="0" w:color="E7E6E6" w:themeColor="background2"/>
+              <w:bottom w:val="single" w:sz="4" w:space="0" w:color="auto"/>
+              <w:right w:val="nil"/>
+            </w:tcBorders>
+            <w:shd w:val="clear" w:color="auto" w:fill="E7E6E6" w:themeFill="background2"/>
           </w:tcPr>
           <w:p>
             <w:pPr>
+              <w:spacing w:before="240"/>
               <w:jc w:val="center"/>
-              <w:cnfStyle w:val="000000100000" w:firstRow="0" w:lastRow="0" w:firstColumn="0" w:lastColumn="0" w:oddVBand="0" w:evenVBand="0" w:oddHBand="1" w:evenHBand="0" w:firstRowFirstColumn="0" w:firstRowLastColumn="0" w:lastRowFirstColumn="0" w:lastRowLastColumn="0"/>
+              <w:rPr>
+                <w:rFonts w:ascii="Arial" w:hAnsi="Arial" w:cs="Arial"/>
+                <w:color w:val="595959" w:themeColor="text1" w:themeTint="A6"/>
+              </w:rPr>
             </w:pPr>
             <w:r>
               <w:rPr>
                 <w:rFonts w:ascii="Arial" w:hAnsi="Arial" w:cs="Arial"/>
-              </w:rPr>
-              <w:t>R$                     0,00</w:t>
+                <w:color w:val="595959" w:themeColor="text1" w:themeTint="A6"/>
+              </w:rPr>
+              <w:t>R$ 99,90</w:t>
             </w:r>
-          </w:p>
-        </w:tc>
-        <w:tc>
-          <w:tcPr>
-            <w:tcW w:w="2268" w:type="dxa"/>
-          </w:tcPr>
-          <w:p>
-            <w:pPr>
-              <w:jc w:val="both"/>
-              <w:cnfStyle w:val="000000100000" w:firstRow="0" w:lastRow="0" w:firstColumn="0" w:lastColumn="0" w:oddVBand="0" w:evenVBand="0" w:oddHBand="1" w:evenHBand="0" w:firstRowFirstColumn="0" w:firstRowLastColumn="0" w:lastRowFirstColumn="0" w:lastRowLastColumn="0"/>
-              <w:rPr>
-                <w:rFonts w:ascii="Arial" w:hAnsi="Arial" w:cs="Arial"/>
-              </w:rPr>
-            </w:pPr>
           </w:p>
         </w:tc>
       </w:tr>
       <w:tr>
+        <w:trPr>
+          <w:trHeight w:val="703"/>
+        </w:trPr>
         <w:tc>
           <w:tcPr>
-            <w:cnfStyle w:val="001000000000" w:firstRow="0" w:lastRow="0" w:firstColumn="1" w:lastColumn="0" w:oddVBand="0" w:evenVBand="0" w:oddHBand="0" w:evenHBand="0" w:firstRowFirstColumn="0" w:firstRowLastColumn="0" w:lastRowFirstColumn="0" w:lastRowLastColumn="0"/>
-            <w:tcW w:w="2267" w:type="dxa"/>
+            <w:tcW w:w="2973" w:type="dxa"/>
+            <w:tcBorders>
+              <w:top w:val="single" w:sz="4" w:space="0" w:color="auto"/>
+              <w:left w:val="nil"/>
+              <w:bottom w:val="single" w:sz="4" w:space="0" w:color="auto"/>
+              <w:right w:val="dashed" w:sz="4" w:space="0" w:color="E7E6E6" w:themeColor="background2"/>
+            </w:tcBorders>
           </w:tcPr>
           <w:p>
             <w:pPr>
+              <w:spacing w:before="240"/>
               <w:jc w:val="center"/>
               <w:rPr>
                 <w:rFonts w:ascii="Arial" w:hAnsi="Arial" w:cs="Arial"/>
+                <w:b/>
+                <w:color w:val="595959" w:themeColor="text1" w:themeTint="A6"/>
+                <w:sz w:val="24"/>
               </w:rPr>
             </w:pPr>
             <w:r>
               <w:rPr>
                 <w:rFonts w:ascii="Arial" w:hAnsi="Arial" w:cs="Arial"/>
+                <w:b/>
+                <w:color w:val="595959" w:themeColor="text1" w:themeTint="A6"/>
+                <w:sz w:val="24"/>
               </w:rPr>
               <w:t>20 MB</w:t>
             </w:r>
@@ -705,19 +779,27 @@
         </w:tc>
         <w:tc>
           <w:tcPr>
-            <w:tcW w:w="2268" w:type="dxa"/>
+            <w:tcW w:w="2974" w:type="dxa"/>
+            <w:tcBorders>
+              <w:top w:val="single" w:sz="4" w:space="0" w:color="auto"/>
+              <w:left w:val="dashed" w:sz="4" w:space="0" w:color="E7E6E6" w:themeColor="background2"/>
+              <w:bottom w:val="single" w:sz="4" w:space="0" w:color="auto"/>
+              <w:right w:val="dashed" w:sz="4" w:space="0" w:color="E7E6E6" w:themeColor="background2"/>
+            </w:tcBorders>
           </w:tcPr>
           <w:p>
             <w:pPr>
+              <w:spacing w:before="240"/>
               <w:jc w:val="center"/>
-              <w:cnfStyle w:val="000000000000" w:firstRow="0" w:lastRow="0" w:firstColumn="0" w:lastColumn="0" w:oddVBand="0" w:evenVBand="0" w:oddHBand="0" w:evenHBand="0" w:firstRowFirstColumn="0" w:firstRowLastColumn="0" w:lastRowFirstColumn="0" w:lastRowLastColumn="0"/>
-              <w:rPr>
-                <w:rFonts w:ascii="Arial" w:hAnsi="Arial" w:cs="Arial"/>
+              <w:rPr>
+                <w:rFonts w:ascii="Arial" w:hAnsi="Arial" w:cs="Arial"/>
+                <w:color w:val="595959" w:themeColor="text1" w:themeTint="A6"/>
               </w:rPr>
             </w:pPr>
             <w:r>
               <w:rPr>
                 <w:rFonts w:ascii="Arial" w:hAnsi="Arial" w:cs="Arial"/>
+                <w:color w:val="595959" w:themeColor="text1" w:themeTint="A6"/>
               </w:rPr>
               <w:t>RESIDENCIAL</w:t>
             </w:r>
@@ -725,55 +807,65 @@
         </w:tc>
         <w:tc>
           <w:tcPr>
-            <w:tcW w:w="2268" w:type="dxa"/>
+            <w:tcW w:w="2974" w:type="dxa"/>
+            <w:tcBorders>
+              <w:top w:val="single" w:sz="4" w:space="0" w:color="auto"/>
+              <w:left w:val="dashed" w:sz="4" w:space="0" w:color="E7E6E6" w:themeColor="background2"/>
+              <w:bottom w:val="single" w:sz="4" w:space="0" w:color="auto"/>
+              <w:right w:val="nil"/>
+            </w:tcBorders>
           </w:tcPr>
           <w:p>
             <w:pPr>
+              <w:spacing w:before="240"/>
               <w:jc w:val="center"/>
-              <w:cnfStyle w:val="000000000000" w:firstRow="0" w:lastRow="0" w:firstColumn="0" w:lastColumn="0" w:oddVBand="0" w:evenVBand="0" w:oddHBand="0" w:evenHBand="0" w:firstRowFirstColumn="0" w:firstRowLastColumn="0" w:lastRowFirstColumn="0" w:lastRowLastColumn="0"/>
+              <w:rPr>
+                <w:rFonts w:ascii="Arial" w:hAnsi="Arial" w:cs="Arial"/>
+                <w:color w:val="595959" w:themeColor="text1" w:themeTint="A6"/>
+              </w:rPr>
             </w:pPr>
             <w:r>
               <w:rPr>
                 <w:rFonts w:ascii="Arial" w:hAnsi="Arial" w:cs="Arial"/>
-              </w:rPr>
-              <w:t>R$                     0,00</w:t>
+                <w:color w:val="595959" w:themeColor="text1" w:themeTint="A6"/>
+              </w:rPr>
+              <w:t xml:space="preserve">  R$ 129,90</w:t>
             </w:r>
-          </w:p>
-        </w:tc>
-        <w:tc>
-          <w:tcPr>
-            <w:tcW w:w="2268" w:type="dxa"/>
-          </w:tcPr>
-          <w:p>
-            <w:pPr>
-              <w:jc w:val="both"/>
-              <w:cnfStyle w:val="000000000000" w:firstRow="0" w:lastRow="0" w:firstColumn="0" w:lastColumn="0" w:oddVBand="0" w:evenVBand="0" w:oddHBand="0" w:evenHBand="0" w:firstRowFirstColumn="0" w:firstRowLastColumn="0" w:lastRowFirstColumn="0" w:lastRowLastColumn="0"/>
-              <w:rPr>
-                <w:rFonts w:ascii="Arial" w:hAnsi="Arial" w:cs="Arial"/>
-              </w:rPr>
-            </w:pPr>
           </w:p>
         </w:tc>
       </w:tr>
       <w:tr>
         <w:trPr>
-          <w:cnfStyle w:val="000000100000" w:firstRow="0" w:lastRow="0" w:firstColumn="0" w:lastColumn="0" w:oddVBand="0" w:evenVBand="0" w:oddHBand="1" w:evenHBand="0" w:firstRowFirstColumn="0" w:firstRowLastColumn="0" w:lastRowFirstColumn="0" w:lastRowLastColumn="0"/>
+          <w:trHeight w:val="700"/>
         </w:trPr>
         <w:tc>
           <w:tcPr>
-            <w:cnfStyle w:val="001000000000" w:firstRow="0" w:lastRow="0" w:firstColumn="1" w:lastColumn="0" w:oddVBand="0" w:evenVBand="0" w:oddHBand="0" w:evenHBand="0" w:firstRowFirstColumn="0" w:firstRowLastColumn="0" w:lastRowFirstColumn="0" w:lastRowLastColumn="0"/>
-            <w:tcW w:w="2267" w:type="dxa"/>
+            <w:tcW w:w="2973" w:type="dxa"/>
+            <w:tcBorders>
+              <w:top w:val="single" w:sz="4" w:space="0" w:color="auto"/>
+              <w:left w:val="nil"/>
+              <w:bottom w:val="single" w:sz="4" w:space="0" w:color="auto"/>
+              <w:right w:val="dashed" w:sz="4" w:space="0" w:color="E7E6E6" w:themeColor="background2"/>
+            </w:tcBorders>
+            <w:shd w:val="clear" w:color="auto" w:fill="E7E6E6" w:themeFill="background2"/>
           </w:tcPr>
           <w:p>
             <w:pPr>
+              <w:spacing w:before="240"/>
               <w:jc w:val="center"/>
               <w:rPr>
                 <w:rFonts w:ascii="Arial" w:hAnsi="Arial" w:cs="Arial"/>
+                <w:b/>
+                <w:color w:val="595959" w:themeColor="text1" w:themeTint="A6"/>
+                <w:sz w:val="24"/>
               </w:rPr>
             </w:pPr>
             <w:r>
               <w:rPr>
                 <w:rFonts w:ascii="Arial" w:hAnsi="Arial" w:cs="Arial"/>
+                <w:b/>
+                <w:color w:val="595959" w:themeColor="text1" w:themeTint="A6"/>
+                <w:sz w:val="24"/>
               </w:rPr>
               <w:t>35 MB</w:t>
             </w:r>
@@ -781,19 +873,28 @@
         </w:tc>
         <w:tc>
           <w:tcPr>
-            <w:tcW w:w="2268" w:type="dxa"/>
+            <w:tcW w:w="2974" w:type="dxa"/>
+            <w:tcBorders>
+              <w:top w:val="single" w:sz="4" w:space="0" w:color="auto"/>
+              <w:left w:val="dashed" w:sz="4" w:space="0" w:color="E7E6E6" w:themeColor="background2"/>
+              <w:bottom w:val="single" w:sz="4" w:space="0" w:color="auto"/>
+              <w:right w:val="dashed" w:sz="4" w:space="0" w:color="E7E6E6" w:themeColor="background2"/>
+            </w:tcBorders>
+            <w:shd w:val="clear" w:color="auto" w:fill="E7E6E6" w:themeFill="background2"/>
           </w:tcPr>
           <w:p>
             <w:pPr>
+              <w:spacing w:before="240"/>
               <w:jc w:val="center"/>
-              <w:cnfStyle w:val="000000100000" w:firstRow="0" w:lastRow="0" w:firstColumn="0" w:lastColumn="0" w:oddVBand="0" w:evenVBand="0" w:oddHBand="1" w:evenHBand="0" w:firstRowFirstColumn="0" w:firstRowLastColumn="0" w:lastRowFirstColumn="0" w:lastRowLastColumn="0"/>
-              <w:rPr>
-                <w:rFonts w:ascii="Arial" w:hAnsi="Arial" w:cs="Arial"/>
+              <w:rPr>
+                <w:rFonts w:ascii="Arial" w:hAnsi="Arial" w:cs="Arial"/>
+                <w:color w:val="595959" w:themeColor="text1" w:themeTint="A6"/>
               </w:rPr>
             </w:pPr>
             <w:r>
               <w:rPr>
                 <w:rFonts w:ascii="Arial" w:hAnsi="Arial" w:cs="Arial"/>
+                <w:color w:val="595959" w:themeColor="text1" w:themeTint="A6"/>
               </w:rPr>
               <w:t>RESIDENCIAL</w:t>
             </w:r>
@@ -801,52 +902,66 @@
         </w:tc>
         <w:tc>
           <w:tcPr>
-            <w:tcW w:w="2268" w:type="dxa"/>
+            <w:tcW w:w="2974" w:type="dxa"/>
+            <w:tcBorders>
+              <w:top w:val="single" w:sz="4" w:space="0" w:color="auto"/>
+              <w:left w:val="dashed" w:sz="4" w:space="0" w:color="E7E6E6" w:themeColor="background2"/>
+              <w:bottom w:val="single" w:sz="4" w:space="0" w:color="auto"/>
+              <w:right w:val="nil"/>
+            </w:tcBorders>
+            <w:shd w:val="clear" w:color="auto" w:fill="E7E6E6" w:themeFill="background2"/>
           </w:tcPr>
           <w:p>
             <w:pPr>
+              <w:spacing w:before="240"/>
               <w:jc w:val="center"/>
-              <w:cnfStyle w:val="000000100000" w:firstRow="0" w:lastRow="0" w:firstColumn="0" w:lastColumn="0" w:oddVBand="0" w:evenVBand="0" w:oddHBand="1" w:evenHBand="0" w:firstRowFirstColumn="0" w:firstRowLastColumn="0" w:lastRowFirstColumn="0" w:lastRowLastColumn="0"/>
+              <w:rPr>
+                <w:rFonts w:ascii="Arial" w:hAnsi="Arial" w:cs="Arial"/>
+                <w:color w:val="595959" w:themeColor="text1" w:themeTint="A6"/>
+              </w:rPr>
             </w:pPr>
             <w:r>
               <w:rPr>
                 <w:rFonts w:ascii="Arial" w:hAnsi="Arial" w:cs="Arial"/>
-              </w:rPr>
-              <w:t>R$                     0,00</w:t>
+                <w:color w:val="595959" w:themeColor="text1" w:themeTint="A6"/>
+              </w:rPr>
+              <w:t xml:space="preserve">  R$ 139,90</w:t>
             </w:r>
-          </w:p>
-        </w:tc>
-        <w:tc>
-          <w:tcPr>
-            <w:tcW w:w="2268" w:type="dxa"/>
-          </w:tcPr>
-          <w:p>
-            <w:pPr>
-              <w:jc w:val="both"/>
-              <w:cnfStyle w:val="000000100000" w:firstRow="0" w:lastRow="0" w:firstColumn="0" w:lastColumn="0" w:oddVBand="0" w:evenVBand="0" w:oddHBand="1" w:evenHBand="0" w:firstRowFirstColumn="0" w:firstRowLastColumn="0" w:lastRowFirstColumn="0" w:lastRowLastColumn="0"/>
-              <w:rPr>
-                <w:rFonts w:ascii="Arial" w:hAnsi="Arial" w:cs="Arial"/>
-              </w:rPr>
-            </w:pPr>
           </w:p>
         </w:tc>
       </w:tr>
       <w:tr>
+        <w:trPr>
+          <w:trHeight w:val="696"/>
+        </w:trPr>
         <w:tc>
           <w:tcPr>
-            <w:cnfStyle w:val="001000000000" w:firstRow="0" w:lastRow="0" w:firstColumn="1" w:lastColumn="0" w:oddVBand="0" w:evenVBand="0" w:oddHBand="0" w:evenHBand="0" w:firstRowFirstColumn="0" w:firstRowLastColumn="0" w:lastRowFirstColumn="0" w:lastRowLastColumn="0"/>
-            <w:tcW w:w="2267" w:type="dxa"/>
+            <w:tcW w:w="2973" w:type="dxa"/>
+            <w:tcBorders>
+              <w:top w:val="single" w:sz="4" w:space="0" w:color="auto"/>
+              <w:left w:val="nil"/>
+              <w:bottom w:val="single" w:sz="4" w:space="0" w:color="auto"/>
+              <w:right w:val="dashed" w:sz="4" w:space="0" w:color="E7E6E6" w:themeColor="background2"/>
+            </w:tcBorders>
+            <w:shd w:val="clear" w:color="auto" w:fill="auto"/>
           </w:tcPr>
           <w:p>
             <w:pPr>
+              <w:spacing w:before="240"/>
               <w:jc w:val="center"/>
               <w:rPr>
                 <w:rFonts w:ascii="Arial" w:hAnsi="Arial" w:cs="Arial"/>
+                <w:b/>
+                <w:color w:val="595959" w:themeColor="text1" w:themeTint="A6"/>
+                <w:sz w:val="24"/>
               </w:rPr>
             </w:pPr>
             <w:r>
               <w:rPr>
                 <w:rFonts w:ascii="Arial" w:hAnsi="Arial" w:cs="Arial"/>
+                <w:b/>
+                <w:color w:val="595959" w:themeColor="text1" w:themeTint="A6"/>
+                <w:sz w:val="24"/>
               </w:rPr>
               <w:t>50 MB</w:t>
             </w:r>
@@ -854,19 +969,28 @@
         </w:tc>
         <w:tc>
           <w:tcPr>
-            <w:tcW w:w="2268" w:type="dxa"/>
+            <w:tcW w:w="2974" w:type="dxa"/>
+            <w:tcBorders>
+              <w:top w:val="single" w:sz="4" w:space="0" w:color="auto"/>
+              <w:left w:val="dashed" w:sz="4" w:space="0" w:color="E7E6E6" w:themeColor="background2"/>
+              <w:bottom w:val="single" w:sz="4" w:space="0" w:color="auto"/>
+              <w:right w:val="dashed" w:sz="4" w:space="0" w:color="E7E6E6" w:themeColor="background2"/>
+            </w:tcBorders>
+            <w:shd w:val="clear" w:color="auto" w:fill="auto"/>
           </w:tcPr>
           <w:p>
             <w:pPr>
+              <w:spacing w:before="240"/>
               <w:jc w:val="center"/>
-              <w:cnfStyle w:val="000000000000" w:firstRow="0" w:lastRow="0" w:firstColumn="0" w:lastColumn="0" w:oddVBand="0" w:evenVBand="0" w:oddHBand="0" w:evenHBand="0" w:firstRowFirstColumn="0" w:firstRowLastColumn="0" w:lastRowFirstColumn="0" w:lastRowLastColumn="0"/>
-              <w:rPr>
-                <w:rFonts w:ascii="Arial" w:hAnsi="Arial" w:cs="Arial"/>
+              <w:rPr>
+                <w:rFonts w:ascii="Arial" w:hAnsi="Arial" w:cs="Arial"/>
+                <w:color w:val="595959" w:themeColor="text1" w:themeTint="A6"/>
               </w:rPr>
             </w:pPr>
             <w:r>
               <w:rPr>
                 <w:rFonts w:ascii="Arial" w:hAnsi="Arial" w:cs="Arial"/>
+                <w:color w:val="595959" w:themeColor="text1" w:themeTint="A6"/>
               </w:rPr>
               <w:t>RESIDENCIAL</w:t>
             </w:r>
@@ -874,55 +998,66 @@
         </w:tc>
         <w:tc>
           <w:tcPr>
-            <w:tcW w:w="2268" w:type="dxa"/>
+            <w:tcW w:w="2974" w:type="dxa"/>
+            <w:tcBorders>
+              <w:top w:val="single" w:sz="4" w:space="0" w:color="auto"/>
+              <w:left w:val="dashed" w:sz="4" w:space="0" w:color="E7E6E6" w:themeColor="background2"/>
+              <w:bottom w:val="single" w:sz="4" w:space="0" w:color="auto"/>
+              <w:right w:val="nil"/>
+            </w:tcBorders>
+            <w:shd w:val="clear" w:color="auto" w:fill="auto"/>
           </w:tcPr>
           <w:p>
             <w:pPr>
+              <w:spacing w:before="240"/>
               <w:jc w:val="center"/>
-              <w:cnfStyle w:val="000000000000" w:firstRow="0" w:lastRow="0" w:firstColumn="0" w:lastColumn="0" w:oddVBand="0" w:evenVBand="0" w:oddHBand="0" w:evenHBand="0" w:firstRowFirstColumn="0" w:firstRowLastColumn="0" w:lastRowFirstColumn="0" w:lastRowLastColumn="0"/>
+              <w:rPr>
+                <w:rFonts w:ascii="Arial" w:hAnsi="Arial" w:cs="Arial"/>
+                <w:color w:val="595959" w:themeColor="text1" w:themeTint="A6"/>
+              </w:rPr>
             </w:pPr>
             <w:r>
               <w:rPr>
                 <w:rFonts w:ascii="Arial" w:hAnsi="Arial" w:cs="Arial"/>
-              </w:rPr>
-              <w:t>R$                     0,00</w:t>
+                <w:color w:val="595959" w:themeColor="text1" w:themeTint="A6"/>
+              </w:rPr>
+              <w:t xml:space="preserve">  R$ 169,90</w:t>
             </w:r>
-          </w:p>
-        </w:tc>
-        <w:tc>
-          <w:tcPr>
-            <w:tcW w:w="2268" w:type="dxa"/>
-          </w:tcPr>
-          <w:p>
-            <w:pPr>
-              <w:jc w:val="both"/>
-              <w:cnfStyle w:val="000000000000" w:firstRow="0" w:lastRow="0" w:firstColumn="0" w:lastColumn="0" w:oddVBand="0" w:evenVBand="0" w:oddHBand="0" w:evenHBand="0" w:firstRowFirstColumn="0" w:firstRowLastColumn="0" w:lastRowFirstColumn="0" w:lastRowLastColumn="0"/>
-              <w:rPr>
-                <w:rFonts w:ascii="Arial" w:hAnsi="Arial" w:cs="Arial"/>
-              </w:rPr>
-            </w:pPr>
           </w:p>
         </w:tc>
       </w:tr>
       <w:tr>
         <w:trPr>
-          <w:cnfStyle w:val="000000100000" w:firstRow="0" w:lastRow="0" w:firstColumn="0" w:lastColumn="0" w:oddVBand="0" w:evenVBand="0" w:oddHBand="1" w:evenHBand="0" w:firstRowFirstColumn="0" w:firstRowLastColumn="0" w:lastRowFirstColumn="0" w:lastRowLastColumn="0"/>
+          <w:trHeight w:val="692"/>
         </w:trPr>
         <w:tc>
           <w:tcPr>
-            <w:cnfStyle w:val="001000000000" w:firstRow="0" w:lastRow="0" w:firstColumn="1" w:lastColumn="0" w:oddVBand="0" w:evenVBand="0" w:oddHBand="0" w:evenHBand="0" w:firstRowFirstColumn="0" w:firstRowLastColumn="0" w:lastRowFirstColumn="0" w:lastRowLastColumn="0"/>
-            <w:tcW w:w="2267" w:type="dxa"/>
+            <w:tcW w:w="2973" w:type="dxa"/>
+            <w:tcBorders>
+              <w:top w:val="single" w:sz="4" w:space="0" w:color="auto"/>
+              <w:left w:val="nil"/>
+              <w:bottom w:val="nil"/>
+              <w:right w:val="dashed" w:sz="4" w:space="0" w:color="E7E6E6" w:themeColor="background2"/>
+            </w:tcBorders>
+            <w:shd w:val="clear" w:color="auto" w:fill="E7E6E6" w:themeFill="background2"/>
           </w:tcPr>
           <w:p>
             <w:pPr>
+              <w:spacing w:before="240"/>
               <w:jc w:val="center"/>
               <w:rPr>
                 <w:rFonts w:ascii="Arial" w:hAnsi="Arial" w:cs="Arial"/>
+                <w:b/>
+                <w:color w:val="595959" w:themeColor="text1" w:themeTint="A6"/>
+                <w:sz w:val="24"/>
               </w:rPr>
             </w:pPr>
             <w:r>
               <w:rPr>
                 <w:rFonts w:ascii="Arial" w:hAnsi="Arial" w:cs="Arial"/>
+                <w:b/>
+                <w:color w:val="595959" w:themeColor="text1" w:themeTint="A6"/>
+                <w:sz w:val="24"/>
               </w:rPr>
               <w:t>100 MB</w:t>
             </w:r>
@@ -930,19 +1065,28 @@
         </w:tc>
         <w:tc>
           <w:tcPr>
-            <w:tcW w:w="2268" w:type="dxa"/>
+            <w:tcW w:w="2974" w:type="dxa"/>
+            <w:tcBorders>
+              <w:top w:val="single" w:sz="4" w:space="0" w:color="auto"/>
+              <w:left w:val="dashed" w:sz="4" w:space="0" w:color="E7E6E6" w:themeColor="background2"/>
+              <w:bottom w:val="nil"/>
+              <w:right w:val="dashed" w:sz="4" w:space="0" w:color="E7E6E6" w:themeColor="background2"/>
+            </w:tcBorders>
+            <w:shd w:val="clear" w:color="auto" w:fill="E7E6E6" w:themeFill="background2"/>
           </w:tcPr>
           <w:p>
             <w:pPr>
+              <w:spacing w:before="240"/>
               <w:jc w:val="center"/>
-              <w:cnfStyle w:val="000000100000" w:firstRow="0" w:lastRow="0" w:firstColumn="0" w:lastColumn="0" w:oddVBand="0" w:evenVBand="0" w:oddHBand="1" w:evenHBand="0" w:firstRowFirstColumn="0" w:firstRowLastColumn="0" w:lastRowFirstColumn="0" w:lastRowLastColumn="0"/>
-              <w:rPr>
-                <w:rFonts w:ascii="Arial" w:hAnsi="Arial" w:cs="Arial"/>
+              <w:rPr>
+                <w:rFonts w:ascii="Arial" w:hAnsi="Arial" w:cs="Arial"/>
+                <w:color w:val="595959" w:themeColor="text1" w:themeTint="A6"/>
               </w:rPr>
             </w:pPr>
             <w:r>
               <w:rPr>
                 <w:rFonts w:ascii="Arial" w:hAnsi="Arial" w:cs="Arial"/>
+                <w:color w:val="595959" w:themeColor="text1" w:themeTint="A6"/>
               </w:rPr>
               <w:t>RESIDENCIAL</w:t>
             </w:r>
@@ -950,33 +1094,31 @@
         </w:tc>
         <w:tc>
           <w:tcPr>
-            <w:tcW w:w="2268" w:type="dxa"/>
+            <w:tcW w:w="2974" w:type="dxa"/>
+            <w:tcBorders>
+              <w:top w:val="single" w:sz="4" w:space="0" w:color="auto"/>
+              <w:left w:val="dashed" w:sz="4" w:space="0" w:color="E7E6E6" w:themeColor="background2"/>
+              <w:bottom w:val="nil"/>
+              <w:right w:val="nil"/>
+            </w:tcBorders>
+            <w:shd w:val="clear" w:color="auto" w:fill="E7E6E6" w:themeFill="background2"/>
           </w:tcPr>
           <w:p>
             <w:pPr>
+              <w:spacing w:before="240"/>
               <w:jc w:val="center"/>
-              <w:cnfStyle w:val="000000100000" w:firstRow="0" w:lastRow="0" w:firstColumn="0" w:lastColumn="0" w:oddVBand="0" w:evenVBand="0" w:oddHBand="1" w:evenHBand="0" w:firstRowFirstColumn="0" w:firstRowLastColumn="0" w:lastRowFirstColumn="0" w:lastRowLastColumn="0"/>
+              <w:rPr>
+                <w:rFonts w:ascii="Arial" w:hAnsi="Arial" w:cs="Arial"/>
+                <w:color w:val="595959" w:themeColor="text1" w:themeTint="A6"/>
+              </w:rPr>
             </w:pPr>
             <w:r>
               <w:rPr>
                 <w:rFonts w:ascii="Arial" w:hAnsi="Arial" w:cs="Arial"/>
-              </w:rPr>
-              <w:t>R$                     0,00</w:t>
+                <w:color w:val="595959" w:themeColor="text1" w:themeTint="A6"/>
+              </w:rPr>
+              <w:t xml:space="preserve">  R$ 279,90</w:t>
             </w:r>
-          </w:p>
-        </w:tc>
-        <w:tc>
-          <w:tcPr>
-            <w:tcW w:w="2268" w:type="dxa"/>
-          </w:tcPr>
-          <w:p>
-            <w:pPr>
-              <w:jc w:val="both"/>
-              <w:cnfStyle w:val="000000100000" w:firstRow="0" w:lastRow="0" w:firstColumn="0" w:lastColumn="0" w:oddVBand="0" w:evenVBand="0" w:oddHBand="1" w:evenHBand="0" w:firstRowFirstColumn="0" w:firstRowLastColumn="0" w:lastRowFirstColumn="0" w:lastRowLastColumn="0"/>
-              <w:rPr>
-                <w:rFonts w:ascii="Arial" w:hAnsi="Arial" w:cs="Arial"/>
-              </w:rPr>
-            </w:pPr>
           </w:p>
         </w:tc>
       </w:tr>
@@ -986,46 +1128,54 @@
         <w:jc w:val="both"/>
         <w:rPr>
           <w:rFonts w:ascii="Arial" w:hAnsi="Arial" w:cs="Arial"/>
+          <w:u w:val="single"/>
         </w:rPr>
       </w:pPr>
+      <w:bookmarkStart w:id="0" w:name="_GoBack"/>
+      <w:bookmarkEnd w:id="0"/>
     </w:p>
     <w:p>
       <w:pPr>
         <w:jc w:val="both"/>
         <w:rPr>
-          <w:rFonts w:ascii="Arial" w:hAnsi="Arial" w:cs="Arial"/>
+          <w:rFonts w:ascii="Leelawadee UI" w:hAnsi="Leelawadee UI" w:cs="Leelawadee UI"/>
+          <w:sz w:val="24"/>
+          <w:szCs w:val="24"/>
         </w:rPr>
       </w:pPr>
       <w:r>
         <w:rPr>
-          <w:rFonts w:ascii="Arial" w:hAnsi="Arial" w:cs="Arial"/>
+          <w:rFonts w:ascii="Leelawadee UI" w:hAnsi="Leelawadee UI" w:cs="Leelawadee UI"/>
+          <w:sz w:val="24"/>
+          <w:szCs w:val="24"/>
         </w:rPr>
         <w:t xml:space="preserve">A disponibilidade de cada plano dependerá do baixo onde o cliente mora e será verificada no momento da contratação. A </w:t>
       </w:r>
       <w:r>
         <w:rPr>
-          <w:rFonts w:ascii="Arial" w:hAnsi="Arial" w:cs="Arial"/>
+          <w:rFonts w:ascii="Leelawadee UI" w:hAnsi="Leelawadee UI" w:cs="Leelawadee UI"/>
           <w:b/>
+          <w:sz w:val="24"/>
+          <w:szCs w:val="24"/>
         </w:rPr>
         <w:t>CONNECT</w:t>
       </w:r>
       <w:r>
         <w:rPr>
-          <w:rFonts w:ascii="Arial" w:hAnsi="Arial" w:cs="Arial"/>
-        </w:rPr>
-        <w:t xml:space="preserve"> se reserva o direito de encerrar a comercialização ou alterar condições e preços dos referidos Planos a qualquer tempo, atendidas tão somente as normas da Anatel aplicáveis</w:t>
-      </w:r>
-      <w:r>
-        <w:t>.</w:t>
-      </w:r>
-      <w:bookmarkStart w:id="0" w:name="_GoBack"/>
-      <w:bookmarkEnd w:id="0"/>
+          <w:rFonts w:ascii="Leelawadee UI" w:hAnsi="Leelawadee UI" w:cs="Leelawadee UI"/>
+          <w:sz w:val="24"/>
+          <w:szCs w:val="24"/>
+        </w:rPr>
+        <w:t xml:space="preserve"> se reserva o direito de encerrar a comercialização ou alterar condições e preços dos referidos Planos a qualquer tempo, atendidas tão somente as normas da Anatel aplicáveis.</w:t>
+      </w:r>
     </w:p>
     <w:sectPr>
       <w:headerReference w:type="even" r:id="rId7"/>
       <w:headerReference w:type="default" r:id="rId8"/>
-      <w:footerReference w:type="default" r:id="rId9"/>
-      <w:headerReference w:type="first" r:id="rId10"/>
+      <w:footerReference w:type="even" r:id="rId9"/>
+      <w:footerReference w:type="default" r:id="rId10"/>
+      <w:headerReference w:type="first" r:id="rId11"/>
+      <w:footerReference w:type="first" r:id="rId12"/>
       <w:pgSz w:w="11906" w:h="16838"/>
       <w:pgMar w:top="2127" w:right="1274" w:bottom="1417" w:left="1701" w:header="708" w:footer="708" w:gutter="0"/>
       <w:cols w:space="708"/>
@@ -1067,10 +1217,20 @@
       <w:pStyle w:val="Rodap"/>
     </w:pPr>
   </w:p>
+</w:ftr>
+</file>
+
+<file path=word/footer2.xml><?xml version="1.0" encoding="utf-8"?>
+<w:ftr xmlns:wpc="http://schemas.microsoft.com/office/word/2010/wordprocessingCanvas" xmlns:mc="http://schemas.openxmlformats.org/markup-compatibility/2006" xmlns:o="urn:schemas-microsoft-com:office:office" xmlns:r="http://schemas.openxmlformats.org/officeDocument/2006/relationships" xmlns:m="http://schemas.openxmlformats.org/officeDocument/2006/math" xmlns:v="urn:schemas-microsoft-com:vml" xmlns:wp14="http://schemas.microsoft.com/office/word/2010/wordprocessingDrawing" xmlns:wp="http://schemas.openxmlformats.org/drawingml/2006/wordprocessingDrawing" xmlns:w10="urn:schemas-microsoft-com:office:word" xmlns:w="http://schemas.openxmlformats.org/wordprocessingml/2006/main" xmlns:w14="http://schemas.microsoft.com/office/word/2010/wordml" xmlns:w15="http://schemas.microsoft.com/office/word/2012/wordml" xmlns:wpg="http://schemas.microsoft.com/office/word/2010/wordprocessingGroup" xmlns:wpi="http://schemas.microsoft.com/office/word/2010/wordprocessingInk" xmlns:wne="http://schemas.microsoft.com/office/word/2006/wordml" xmlns:wps="http://schemas.microsoft.com/office/word/2010/wordprocessingShape" mc:Ignorable="w14 w15 wp14">
   <w:p>
     <w:pPr>
       <w:pStyle w:val="Rodap"/>
     </w:pPr>
+  </w:p>
+  <w:p>
+    <w:pPr>
+      <w:pStyle w:val="Rodap"/>
+    </w:pPr>
     <w:r>
       <w:rPr>
         <w:noProof/>
@@ -1079,7 +1239,7 @@
       <mc:AlternateContent>
         <mc:Choice Requires="wps">
           <w:drawing>
-            <wp:anchor distT="0" distB="0" distL="114300" distR="114300" simplePos="0" relativeHeight="251659264" behindDoc="0" locked="0" layoutInCell="1" allowOverlap="1" wp14:anchorId="005840F5" wp14:editId="54C0AF46">
+            <wp:anchor distT="0" distB="0" distL="114300" distR="114300" simplePos="0" relativeHeight="251659264" behindDoc="0" locked="0" layoutInCell="1" allowOverlap="1" wp14:anchorId="5E3CCCD3" wp14:editId="5D8A98C3">
               <wp:simplePos x="0" y="0"/>
               <wp:positionH relativeFrom="column">
                 <wp:posOffset>-1080135</wp:posOffset>
@@ -1148,9 +1308,9 @@
             </wp:anchor>
           </w:drawing>
         </mc:Choice>
-        <mc:Fallback>
+        <mc:Fallback xmlns:w16se="http://schemas.microsoft.com/office/word/2015/wordml/symex" xmlns:cx1="http://schemas.microsoft.com/office/drawing/2015/9/8/chartex" xmlns:cx="http://schemas.microsoft.com/office/drawing/2014/chartex">
           <w:pict>
-            <v:rect w14:anchorId="005840F5" id="Retângulo 7" o:spid="_x0000_s1026" style="position:absolute;margin-left:-85.05pt;margin-top:29.1pt;width:593.6pt;height:17.6pt;z-index:251659264;visibility:visible;mso-wrap-style:square;mso-wrap-distance-left:9pt;mso-wrap-distance-top:0;mso-wrap-distance-right:9pt;mso-wrap-distance-bottom:0;mso-position-horizontal:absolute;mso-position-horizontal-relative:text;mso-position-vertical:absolute;mso-position-vertical-relative:text;v-text-anchor:middle" o:gfxdata="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" fillcolor="#2c3f70" stroked="f" strokeweight="1pt">
+            <v:rect w14:anchorId="5E3CCCD3" id="Retângulo 7" o:spid="_x0000_s1026" style="position:absolute;margin-left:-85.05pt;margin-top:29.1pt;width:593.6pt;height:17.6pt;z-index:251659264;visibility:visible;mso-wrap-style:square;mso-wrap-distance-left:9pt;mso-wrap-distance-top:0;mso-wrap-distance-right:9pt;mso-wrap-distance-bottom:0;mso-position-horizontal:absolute;mso-position-horizontal-relative:text;mso-position-vertical:absolute;mso-position-vertical-relative:text;v-text-anchor:middle" o:gfxdata="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" fillcolor="#2c3f70" stroked="f" strokeweight="1pt">
               <v:textbox>
                 <w:txbxContent>
                   <w:p>
@@ -1169,6 +1329,16 @@
 </w:ftr>
 </file>
 
+<file path=word/footer3.xml><?xml version="1.0" encoding="utf-8"?>
+<w:ftr xmlns:wpc="http://schemas.microsoft.com/office/word/2010/wordprocessingCanvas" xmlns:mc="http://schemas.openxmlformats.org/markup-compatibility/2006" xmlns:o="urn:schemas-microsoft-com:office:office" xmlns:r="http://schemas.openxmlformats.org/officeDocument/2006/relationships" xmlns:m="http://schemas.openxmlformats.org/officeDocument/2006/math" xmlns:v="urn:schemas-microsoft-com:vml" xmlns:wp14="http://schemas.microsoft.com/office/word/2010/wordprocessingDrawing" xmlns:wp="http://schemas.openxmlformats.org/drawingml/2006/wordprocessingDrawing" xmlns:w10="urn:schemas-microsoft-com:office:word" xmlns:w="http://schemas.openxmlformats.org/wordprocessingml/2006/main" xmlns:w14="http://schemas.microsoft.com/office/word/2010/wordml" xmlns:w15="http://schemas.microsoft.com/office/word/2012/wordml" xmlns:wpg="http://schemas.microsoft.com/office/word/2010/wordprocessingGroup" xmlns:wpi="http://schemas.microsoft.com/office/word/2010/wordprocessingInk" xmlns:wne="http://schemas.microsoft.com/office/word/2006/wordml" xmlns:wps="http://schemas.microsoft.com/office/word/2010/wordprocessingShape" mc:Ignorable="w14 w15 wp14">
+  <w:p>
+    <w:pPr>
+      <w:pStyle w:val="Rodap"/>
+    </w:pPr>
+  </w:p>
+</w:ftr>
+</file>
+
 <file path=word/footnotes.xml><?xml version="1.0" encoding="utf-8"?>
 <w:footnotes xmlns:wpc="http://schemas.microsoft.com/office/word/2010/wordprocessingCanvas" xmlns:mc="http://schemas.openxmlformats.org/markup-compatibility/2006" xmlns:o="urn:schemas-microsoft-com:office:office" xmlns:r="http://schemas.openxmlformats.org/officeDocument/2006/relationships" xmlns:m="http://schemas.openxmlformats.org/officeDocument/2006/math" xmlns:v="urn:schemas-microsoft-com:vml" xmlns:wp14="http://schemas.microsoft.com/office/word/2010/wordprocessingDrawing" xmlns:wp="http://schemas.openxmlformats.org/drawingml/2006/wordprocessingDrawing" xmlns:w10="urn:schemas-microsoft-com:office:word" xmlns:w="http://schemas.openxmlformats.org/wordprocessingml/2006/main" xmlns:w14="http://schemas.microsoft.com/office/word/2010/wordml" xmlns:w15="http://schemas.microsoft.com/office/word/2012/wordml" xmlns:wpg="http://schemas.microsoft.com/office/word/2010/wordprocessingGroup" xmlns:wpi="http://schemas.microsoft.com/office/word/2010/wordprocessingInk" xmlns:wne="http://schemas.microsoft.com/office/word/2006/wordml" xmlns:wps="http://schemas.microsoft.com/office/word/2010/wordprocessingShape" mc:Ignorable="w14 w15 wp14">
   <w:footnote w:type="separator" w:id="-1">
@@ -1205,7 +1375,7 @@
         <w:noProof/>
         <w:lang w:eastAsia="pt-BR"/>
       </w:rPr>
-      <w:pict>
+      <w:pict w14:anchorId="74F09DCE">
         <v:shapetype id="_x0000_t75" coordsize="21600,21600" o:spt="75" o:preferrelative="t" path="m@4@5l@4@11@9@11@9@5xe" filled="f" stroked="f">
           <v:stroke joinstyle="miter"/>
           <v:formulas>
@@ -1225,7 +1395,7 @@
           <v:path o:extrusionok="f" gradientshapeok="t" o:connecttype="rect"/>
           <o:lock v:ext="edit" aspectratio="t"/>
         </v:shapetype>
-        <v:shape id="WordPictureWatermark22190516" o:spid="_x0000_s2063" type="#_x0000_t75" style="position:absolute;margin-left:0;margin-top:0;width:584.1pt;height:518.85pt;z-index:-251653120;mso-position-horizontal:center;mso-position-horizontal-relative:margin;mso-position-vertical:center;mso-position-vertical-relative:margin" o:allowincell="f">
+        <v:shape id="WordPictureWatermark509273141" o:spid="_x0000_s2063" type="#_x0000_t75" style="position:absolute;margin-left:0;margin-top:0;width:584.1pt;height:518.85pt;z-index:-251653120;mso-position-horizontal:center;mso-position-horizontal-relative:margin;mso-position-vertical:center;mso-position-vertical-relative:margin" o:allowincell="f">
           <v:imagedata r:id="rId1" o:title="marca"/>
           <w10:wrap anchorx="margin" anchory="margin"/>
         </v:shape>
@@ -1258,7 +1428,7 @@
         <w:noProof/>
         <w:lang w:eastAsia="pt-BR"/>
       </w:rPr>
-      <w:pict>
+      <w:pict w14:anchorId="4DE2EA49">
         <v:shapetype id="_x0000_t75" coordsize="21600,21600" o:spt="75" o:preferrelative="t" path="m@4@5l@4@11@9@11@9@5xe" filled="f" stroked="f">
           <v:stroke joinstyle="miter"/>
           <v:formulas>
@@ -1278,7 +1448,7 @@
           <v:path o:extrusionok="f" gradientshapeok="t" o:connecttype="rect"/>
           <o:lock v:ext="edit" aspectratio="t"/>
         </v:shapetype>
-        <v:shape id="WordPictureWatermark22190517" o:spid="_x0000_s2064" type="#_x0000_t75" style="position:absolute;left:0;text-align:left;margin-left:0;margin-top:0;width:584.1pt;height:518.85pt;z-index:-251652096;mso-position-horizontal:center;mso-position-horizontal-relative:margin;mso-position-vertical:center;mso-position-vertical-relative:margin" o:allowincell="f">
+        <v:shape id="WordPictureWatermark509273142" o:spid="_x0000_s2064" type="#_x0000_t75" style="position:absolute;left:0;text-align:left;margin-left:0;margin-top:0;width:584.1pt;height:518.85pt;z-index:-251652096;mso-position-horizontal:center;mso-position-horizontal-relative:margin;mso-position-vertical:center;mso-position-vertical-relative:margin" o:allowincell="f">
           <v:imagedata r:id="rId1" o:title="marca"/>
           <w10:wrap anchorx="margin" anchory="margin"/>
         </v:shape>
@@ -1290,7 +1460,7 @@
         <w:lang w:eastAsia="pt-BR"/>
       </w:rPr>
       <w:drawing>
-        <wp:anchor distT="0" distB="0" distL="114300" distR="114300" simplePos="0" relativeHeight="251661312" behindDoc="0" locked="0" layoutInCell="1" allowOverlap="1" wp14:anchorId="01C667A4" wp14:editId="3382A159">
+        <wp:anchor distT="0" distB="0" distL="114300" distR="114300" simplePos="0" relativeHeight="251661312" behindDoc="0" locked="0" layoutInCell="1" allowOverlap="1" wp14:anchorId="1542D581" wp14:editId="40056751">
           <wp:simplePos x="0" y="0"/>
           <wp:positionH relativeFrom="column">
             <wp:posOffset>-587375</wp:posOffset>
@@ -1353,6 +1523,50 @@
       </w:drawing>
     </w:r>
     <w:r>
+      <w:rPr>
+        <w:rFonts w:ascii="Trebuchet MS" w:hAnsi="Trebuchet MS"/>
+        <w:color w:val="636363"/>
+        <w:sz w:val="16"/>
+        <w:szCs w:val="16"/>
+      </w:rPr>
+      <w:t xml:space="preserve">Rua: DR. Thompson </w:t>
+    </w:r>
+    <w:proofErr w:type="spellStart"/>
+    <w:r>
+      <w:rPr>
+        <w:rFonts w:ascii="Trebuchet MS" w:hAnsi="Trebuchet MS"/>
+        <w:color w:val="636363"/>
+        <w:sz w:val="16"/>
+        <w:szCs w:val="16"/>
+      </w:rPr>
+      <w:t>Bulcão</w:t>
+    </w:r>
+    <w:proofErr w:type="spellEnd"/>
+    <w:r>
+      <w:rPr>
+        <w:rFonts w:ascii="Trebuchet MS" w:hAnsi="Trebuchet MS"/>
+        <w:color w:val="636363"/>
+        <w:sz w:val="16"/>
+        <w:szCs w:val="16"/>
+      </w:rPr>
+      <w:t>, Nº</w:t>
+    </w:r>
+    <w:r>
+      <w:rPr>
+        <w:rFonts w:ascii="Trebuchet MS" w:hAnsi="Trebuchet MS"/>
+        <w:color w:val="636363"/>
+        <w:sz w:val="16"/>
+        <w:szCs w:val="16"/>
+      </w:rPr>
+      <w:t>11</w:t>
+    </w:r>
+    <w:r>
+      <w:rPr>
+        <w:rFonts w:ascii="Trebuchet MS" w:hAnsi="Trebuchet MS"/>
+        <w:color w:val="636363"/>
+        <w:sz w:val="16"/>
+        <w:szCs w:val="16"/>
+      </w:rPr>
       <w:t xml:space="preserve"> </w:t>
     </w:r>
     <w:r>
@@ -1362,45 +1576,43 @@
         <w:sz w:val="16"/>
         <w:szCs w:val="16"/>
       </w:rPr>
-      <w:t xml:space="preserve">Rua: DR. Thompson </w:t>
-    </w:r>
-    <w:proofErr w:type="spellStart"/>
-    <w:r>
-      <w:rPr>
-        <w:rFonts w:ascii="Trebuchet MS" w:hAnsi="Trebuchet MS"/>
-        <w:color w:val="636363"/>
-        <w:sz w:val="16"/>
-        <w:szCs w:val="16"/>
-      </w:rPr>
-      <w:t>Bulcão</w:t>
-    </w:r>
-    <w:proofErr w:type="spellEnd"/>
-    <w:r>
-      <w:rPr>
-        <w:rFonts w:ascii="Trebuchet MS" w:hAnsi="Trebuchet MS"/>
-        <w:color w:val="636363"/>
-        <w:sz w:val="16"/>
-        <w:szCs w:val="16"/>
-      </w:rPr>
-      <w:t>, Nº</w:t>
-    </w:r>
-    <w:r>
-      <w:rPr>
-        <w:rFonts w:ascii="Trebuchet MS" w:hAnsi="Trebuchet MS"/>
-        <w:color w:val="636363"/>
-        <w:sz w:val="16"/>
-        <w:szCs w:val="16"/>
-      </w:rPr>
-      <w:t>11</w:t>
-    </w:r>
-    <w:r>
-      <w:rPr>
-        <w:rFonts w:ascii="Trebuchet MS" w:hAnsi="Trebuchet MS"/>
-        <w:color w:val="636363"/>
-        <w:sz w:val="16"/>
-        <w:szCs w:val="16"/>
-      </w:rPr>
-      <w:t xml:space="preserve"> </w:t>
+      <w:t>– L</w:t>
+    </w:r>
+    <w:r>
+      <w:rPr>
+        <w:rFonts w:ascii="Trebuchet MS" w:hAnsi="Trebuchet MS"/>
+        <w:color w:val="636363"/>
+        <w:sz w:val="16"/>
+        <w:szCs w:val="16"/>
+      </w:rPr>
+      <w:t>o</w:t>
+    </w:r>
+    <w:r>
+      <w:rPr>
+        <w:rFonts w:ascii="Trebuchet MS" w:hAnsi="Trebuchet MS"/>
+        <w:color w:val="636363"/>
+        <w:sz w:val="16"/>
+        <w:szCs w:val="16"/>
+      </w:rPr>
+      <w:t>j</w:t>
+    </w:r>
+    <w:r>
+      <w:rPr>
+        <w:rFonts w:ascii="Trebuchet MS" w:hAnsi="Trebuchet MS"/>
+        <w:color w:val="636363"/>
+        <w:sz w:val="16"/>
+        <w:szCs w:val="16"/>
+      </w:rPr>
+      <w:t>a</w:t>
+    </w:r>
+    <w:r>
+      <w:rPr>
+        <w:rFonts w:ascii="Trebuchet MS" w:hAnsi="Trebuchet MS"/>
+        <w:color w:val="636363"/>
+        <w:sz w:val="16"/>
+        <w:szCs w:val="16"/>
+      </w:rPr>
+      <w:t xml:space="preserve"> 02</w:t>
     </w:r>
   </w:p>
   <w:p>
@@ -1450,17 +1662,24 @@
       </w:rPr>
       <w:t xml:space="preserve"> - </w:t>
     </w:r>
-    <w:proofErr w:type="spellStart"/>
-    <w:r>
-      <w:rPr>
-        <w:rFonts w:ascii="Trebuchet MS" w:hAnsi="Trebuchet MS"/>
-        <w:color w:val="636363"/>
-        <w:sz w:val="16"/>
-        <w:szCs w:val="16"/>
-      </w:rPr>
-      <w:t>Ce</w:t>
-    </w:r>
-    <w:proofErr w:type="spellEnd"/>
+    <w:r>
+      <w:rPr>
+        <w:rFonts w:ascii="Trebuchet MS" w:hAnsi="Trebuchet MS"/>
+        <w:color w:val="636363"/>
+        <w:sz w:val="16"/>
+        <w:szCs w:val="16"/>
+      </w:rPr>
+      <w:t>C</w:t>
+    </w:r>
+    <w:r>
+      <w:rPr>
+        <w:rFonts w:ascii="Trebuchet MS" w:hAnsi="Trebuchet MS"/>
+        <w:color w:val="636363"/>
+        <w:sz w:val="16"/>
+        <w:szCs w:val="16"/>
+      </w:rPr>
+      <w:t>E</w:t>
+    </w:r>
   </w:p>
   <w:p>
     <w:pPr>
@@ -1611,16 +1830,16 @@
       <mc:AlternateContent>
         <mc:Choice Requires="wps">
           <w:drawing>
-            <wp:anchor distT="0" distB="0" distL="114300" distR="114300" simplePos="0" relativeHeight="251660288" behindDoc="0" locked="0" layoutInCell="1" allowOverlap="1" wp14:anchorId="3574919A" wp14:editId="54028940">
+            <wp:anchor distT="0" distB="0" distL="114300" distR="114300" simplePos="0" relativeHeight="251660288" behindDoc="0" locked="0" layoutInCell="1" allowOverlap="1" wp14:anchorId="2A5963C5" wp14:editId="42555222">
               <wp:simplePos x="0" y="0"/>
               <wp:positionH relativeFrom="column">
-                <wp:posOffset>3716309</wp:posOffset>
+                <wp:posOffset>3234690</wp:posOffset>
               </wp:positionH>
               <wp:positionV relativeFrom="paragraph">
-                <wp:posOffset>82550</wp:posOffset>
+                <wp:posOffset>84455</wp:posOffset>
               </wp:positionV>
-              <wp:extent cx="1998691" cy="173"/>
-              <wp:effectExtent l="0" t="0" r="20955" b="19050"/>
+              <wp:extent cx="2484120" cy="173"/>
+              <wp:effectExtent l="0" t="0" r="11430" b="19050"/>
               <wp:wrapNone/>
               <wp:docPr id="8" name="Conector reto 8"/>
               <wp:cNvGraphicFramePr/>
@@ -1631,7 +1850,7 @@
                     <wps:spPr>
                       <a:xfrm flipH="1">
                         <a:off x="0" y="0"/>
-                        <a:ext cx="1998691" cy="173"/>
+                        <a:ext cx="2484120" cy="173"/>
                       </a:xfrm>
                       <a:prstGeom prst="line">
                         <a:avLst/>
@@ -1669,9 +1888,9 @@
             </wp:anchor>
           </w:drawing>
         </mc:Choice>
-        <mc:Fallback>
+        <mc:Fallback xmlns:w16se="http://schemas.microsoft.com/office/word/2015/wordml/symex" xmlns:cx1="http://schemas.microsoft.com/office/drawing/2015/9/8/chartex" xmlns:cx="http://schemas.microsoft.com/office/drawing/2014/chartex">
           <w:pict>
-            <v:line w14:anchorId="6ACD032F" id="Conector reto 8" o:spid="_x0000_s1026" style="position:absolute;flip:x;z-index:251660288;visibility:visible;mso-wrap-style:square;mso-width-percent:0;mso-height-percent:0;mso-wrap-distance-left:9pt;mso-wrap-distance-top:0;mso-wrap-distance-right:9pt;mso-wrap-distance-bottom:0;mso-position-horizontal:absolute;mso-position-horizontal-relative:text;mso-position-vertical:absolute;mso-position-vertical-relative:text;mso-width-percent:0;mso-height-percent:0;mso-width-relative:margin;mso-height-relative:margin" from="292.6pt,6.5pt" to="450pt,6.5pt" o:gfxdata="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" strokecolor="#2c3f70" strokeweight="1.5pt">
+            <v:line w14:anchorId="6A9F9CF7" id="Conector reto 8" o:spid="_x0000_s1026" style="position:absolute;flip:x;z-index:251660288;visibility:visible;mso-wrap-style:square;mso-width-percent:0;mso-height-percent:0;mso-wrap-distance-left:9pt;mso-wrap-distance-top:0;mso-wrap-distance-right:9pt;mso-wrap-distance-bottom:0;mso-position-horizontal:absolute;mso-position-horizontal-relative:text;mso-position-vertical:absolute;mso-position-vertical-relative:text;mso-width-percent:0;mso-height-percent:0;mso-width-relative:margin;mso-height-relative:margin" from="254.7pt,6.65pt" to="450.3pt,6.65pt" o:gfxdata="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" strokecolor="#2c3f70" strokeweight="1.5pt">
               <v:stroke joinstyle="miter"/>
             </v:line>
           </w:pict>
@@ -1693,7 +1912,7 @@
         <w:noProof/>
         <w:lang w:eastAsia="pt-BR"/>
       </w:rPr>
-      <w:pict>
+      <w:pict w14:anchorId="29135013">
         <v:shapetype id="_x0000_t75" coordsize="21600,21600" o:spt="75" o:preferrelative="t" path="m@4@5l@4@11@9@11@9@5xe" filled="f" stroked="f">
           <v:stroke joinstyle="miter"/>
           <v:formulas>
@@ -1713,7 +1932,7 @@
           <v:path o:extrusionok="f" gradientshapeok="t" o:connecttype="rect"/>
           <o:lock v:ext="edit" aspectratio="t"/>
         </v:shapetype>
-        <v:shape id="WordPictureWatermark22190515" o:spid="_x0000_s2062" type="#_x0000_t75" style="position:absolute;margin-left:0;margin-top:0;width:584.1pt;height:518.85pt;z-index:-251654144;mso-position-horizontal:center;mso-position-horizontal-relative:margin;mso-position-vertical:center;mso-position-vertical-relative:margin" o:allowincell="f">
+        <v:shape id="WordPictureWatermark509273140" o:spid="_x0000_s2062" type="#_x0000_t75" style="position:absolute;margin-left:0;margin-top:0;width:584.1pt;height:518.85pt;z-index:-251654144;mso-position-horizontal:center;mso-position-horizontal-relative:margin;mso-position-vertical:center;mso-position-vertical-relative:margin" o:allowincell="f">
           <v:imagedata r:id="rId1" o:title="marca"/>
           <w10:wrap anchorx="margin" anchory="margin"/>
         </v:shape>
@@ -2618,7 +2837,7 @@
 </file>
 
 <file path=customXml/itemProps1.xml><?xml version="1.0" encoding="utf-8"?>
-<ds:datastoreItem xmlns:ds="http://schemas.openxmlformats.org/officeDocument/2006/customXml" ds:itemID="{F257F5BD-3F5B-48D2-A9EA-0D2080EE95D0}">
+<ds:datastoreItem xmlns:ds="http://schemas.openxmlformats.org/officeDocument/2006/customXml" ds:itemID="{4585F472-747E-4637-8F07-0B23729C98BA}">
   <ds:schemaRefs>
     <ds:schemaRef ds:uri="http://schemas.openxmlformats.org/officeDocument/2006/bibliography"/>
   </ds:schemaRefs>

</xml_diff>